<commit_message>
FTP Checksum and patch display, Standard Midi CCs, more FTP/analysis begin newRig design.
</commit_message>
<xml_diff>
--- a/ftp_analysis/FTP_Midi_Analysis.docx
+++ b/ftp_analysis/FTP_Midi_Analysis.docx
@@ -1,6 +1,6 @@
 
 <file path=word/document.xml><?xml version="1.0" encoding="utf-8"?>
-<w:document xmlns:wpc="http://schemas.microsoft.com/office/word/2010/wordprocessingCanvas" xmlns:cx="http://schemas.microsoft.com/office/drawing/2014/chartex" xmlns:cx1="http://schemas.microsoft.com/office/drawing/2015/9/8/chartex" xmlns:cx2="http://schemas.microsoft.com/office/drawing/2015/10/21/chartex" xmlns:cx3="http://schemas.microsoft.com/office/drawing/2016/5/9/chartex" xmlns:cx4="http://schemas.microsoft.com/office/drawing/2016/5/10/chartex" xmlns:cx5="http://schemas.microsoft.com/office/drawing/2016/5/11/chartex" xmlns:cx6="http://schemas.microsoft.com/office/drawing/2016/5/12/chartex" xmlns:cx7="http://schemas.microsoft.com/office/drawing/2016/5/13/chartex" xmlns:cx8="http://schemas.microsoft.com/office/drawing/2016/5/14/chartex" xmlns:mc="http://schemas.openxmlformats.org/markup-compatibility/2006" xmlns:aink="http://schemas.microsoft.com/office/drawing/2016/ink" xmlns:am3d="http://schemas.microsoft.com/office/drawing/2017/model3d" xmlns:o="urn:schemas-microsoft-com:office:office" xmlns:r="http://schemas.openxmlformats.org/officeDocument/2006/relationships" xmlns:m="http://schemas.openxmlformats.org/officeDocument/2006/math" xmlns:v="urn:schemas-microsoft-com:vml" xmlns:wp14="http://schemas.microsoft.com/office/word/2010/wordprocessingDrawing" xmlns:wp="http://schemas.openxmlformats.org/drawingml/2006/wordprocessingDrawing" xmlns:w10="urn:schemas-microsoft-com:office:word" xmlns:w="http://schemas.openxmlformats.org/wordprocessingml/2006/main" xmlns:w14="http://schemas.microsoft.com/office/word/2010/wordml" xmlns:w15="http://schemas.microsoft.com/office/word/2012/wordml" xmlns:w16cid="http://schemas.microsoft.com/office/word/2016/wordml/cid" xmlns:w16se="http://schemas.microsoft.com/office/word/2015/wordml/symex" xmlns:wpg="http://schemas.microsoft.com/office/word/2010/wordprocessingGroup" xmlns:wpi="http://schemas.microsoft.com/office/word/2010/wordprocessingInk" xmlns:wne="http://schemas.microsoft.com/office/word/2006/wordml" xmlns:wps="http://schemas.microsoft.com/office/word/2010/wordprocessingShape" mc:Ignorable="w14 w15 w16se w16cid wp14">
+<w:document xmlns:wpc="http://schemas.microsoft.com/office/word/2010/wordprocessingCanvas" xmlns:cx="http://schemas.microsoft.com/office/drawing/2014/chartex" xmlns:cx1="http://schemas.microsoft.com/office/drawing/2015/9/8/chartex" xmlns:cx2="http://schemas.microsoft.com/office/drawing/2015/10/21/chartex" xmlns:cx3="http://schemas.microsoft.com/office/drawing/2016/5/9/chartex" xmlns:cx4="http://schemas.microsoft.com/office/drawing/2016/5/10/chartex" xmlns:cx5="http://schemas.microsoft.com/office/drawing/2016/5/11/chartex" xmlns:cx6="http://schemas.microsoft.com/office/drawing/2016/5/12/chartex" xmlns:cx7="http://schemas.microsoft.com/office/drawing/2016/5/13/chartex" xmlns:cx8="http://schemas.microsoft.com/office/drawing/2016/5/14/chartex" xmlns:mc="http://schemas.openxmlformats.org/markup-compatibility/2006" xmlns:aink="http://schemas.microsoft.com/office/drawing/2016/ink" xmlns:am3d="http://schemas.microsoft.com/office/drawing/2017/model3d" xmlns:o="urn:schemas-microsoft-com:office:office" xmlns:r="http://schemas.openxmlformats.org/officeDocument/2006/relationships" xmlns:m="http://schemas.openxmlformats.org/officeDocument/2006/math" xmlns:v="urn:schemas-microsoft-com:vml" xmlns:wp14="http://schemas.microsoft.com/office/word/2010/wordprocessingDrawing" xmlns:wp="http://schemas.openxmlformats.org/drawingml/2006/wordprocessingDrawing" xmlns:w10="urn:schemas-microsoft-com:office:word" xmlns:w="http://schemas.openxmlformats.org/wordprocessingml/2006/main" xmlns:w14="http://schemas.microsoft.com/office/word/2010/wordml" xmlns:w15="http://schemas.microsoft.com/office/word/2012/wordml" xmlns:w16cex="http://schemas.microsoft.com/office/word/2018/wordml/cex" xmlns:w16cid="http://schemas.microsoft.com/office/word/2016/wordml/cid" xmlns:w16="http://schemas.microsoft.com/office/word/2018/wordml" xmlns:w16se="http://schemas.microsoft.com/office/word/2015/wordml/symex" xmlns:wpg="http://schemas.microsoft.com/office/word/2010/wordprocessingGroup" xmlns:wpi="http://schemas.microsoft.com/office/word/2010/wordprocessingInk" xmlns:wne="http://schemas.microsoft.com/office/word/2006/wordml" xmlns:wps="http://schemas.microsoft.com/office/word/2010/wordprocessingShape" mc:Ignorable="w14 w15 w16se w16cid w16 w16cex wp14">
   <w:body>
     <w:p>
       <w:pPr>
@@ -1714,24 +1714,14 @@
         <w:rPr>
           <w:rFonts w:ascii="Courier New" w:hAnsi="Courier New" w:cs="Courier New"/>
           <w:b/>
-          <w:lang w:val="es-ES"/>
-        </w:rPr>
-        <w:t xml:space="preserve">        </w:t>
-      </w:r>
-      <w:r>
-        <w:rPr>
-          <w:rFonts w:ascii="Courier New" w:hAnsi="Courier New" w:cs="Courier New"/>
-          <w:b/>
-          <w:lang w:val="es-ES"/>
-        </w:rPr>
-        <w:t xml:space="preserve">F0 00 01 6E 01 </w:t>
+        </w:rPr>
+        <w:t xml:space="preserve">        F0 00 01 6E 01 </w:t>
       </w:r>
       <w:r>
         <w:rPr>
           <w:rFonts w:ascii="Courier New" w:hAnsi="Courier New" w:cs="Courier New"/>
           <w:b/>
           <w:highlight w:val="cyan"/>
-          <w:lang w:val="es-ES"/>
         </w:rPr>
         <w:t>21</w:t>
       </w:r>
@@ -1739,7 +1729,6 @@
         <w:rPr>
           <w:rFonts w:ascii="Courier New" w:hAnsi="Courier New" w:cs="Courier New"/>
           <w:b/>
-          <w:lang w:val="es-ES"/>
         </w:rPr>
         <w:t xml:space="preserve"> </w:t>
       </w:r>
@@ -1748,7 +1737,6 @@
           <w:rFonts w:ascii="Courier New" w:hAnsi="Courier New" w:cs="Courier New"/>
           <w:b/>
           <w:highlight w:val="green"/>
-          <w:lang w:val="es-ES"/>
         </w:rPr>
         <w:t>02 01</w:t>
       </w:r>
@@ -2345,17 +2333,1976 @@
           <w:sz w:val="20"/>
           <w:szCs w:val="20"/>
         </w:rPr>
-        <w:t>F0 00 01 6E 01   01   0</w:t>
-      </w:r>
-      <w:r>
+        <w:t>F0 00 01 6E 01   01   00 01 f7</w:t>
+      </w:r>
+    </w:p>
+    <w:p>
+      <w:pPr>
+        <w:pStyle w:val="NoSpacing"/>
+        <w:pBdr>
+          <w:bottom w:val="single" w:sz="6" w:space="1" w:color="auto"/>
+        </w:pBdr>
+        <w:rPr>
+          <w:rFonts w:ascii="Courier New" w:hAnsi="Courier New" w:cs="Courier New"/>
+          <w:b/>
+        </w:rPr>
+      </w:pPr>
+    </w:p>
+    <w:p>
+      <w:pPr>
+        <w:pStyle w:val="NoSpacing"/>
+        <w:pBdr>
+          <w:bottom w:val="single" w:sz="6" w:space="1" w:color="auto"/>
+        </w:pBdr>
+        <w:rPr>
+          <w:rFonts w:ascii="Courier New" w:hAnsi="Courier New" w:cs="Courier New"/>
+          <w:b/>
+        </w:rPr>
+      </w:pPr>
+    </w:p>
+    <w:p>
+      <w:pPr>
+        <w:pStyle w:val="NoSpacing"/>
+        <w:pBdr>
+          <w:bottom w:val="single" w:sz="6" w:space="1" w:color="auto"/>
+        </w:pBdr>
+        <w:rPr>
+          <w:rFonts w:ascii="Courier New" w:hAnsi="Courier New" w:cs="Courier New"/>
+        </w:rPr>
+      </w:pPr>
+      <w:r>
+        <w:rPr>
+          <w:rFonts w:ascii="Courier New" w:hAnsi="Courier New" w:cs="Courier New"/>
+        </w:rPr>
+        <w:t>Which returns this:</w:t>
+      </w:r>
+    </w:p>
+    <w:p>
+      <w:pPr>
+        <w:pStyle w:val="NoSpacing"/>
+        <w:pBdr>
+          <w:bottom w:val="single" w:sz="6" w:space="1" w:color="auto"/>
+        </w:pBdr>
+        <w:rPr>
+          <w:rFonts w:ascii="Courier New" w:hAnsi="Courier New" w:cs="Courier New"/>
+        </w:rPr>
+      </w:pPr>
+    </w:p>
+    <w:p>
+      <w:pPr>
+        <w:pStyle w:val="NoSpacing"/>
+        <w:pBdr>
+          <w:bottom w:val="single" w:sz="6" w:space="1" w:color="auto"/>
+        </w:pBdr>
+        <w:rPr>
+          <w:rFonts w:ascii="Courier New" w:hAnsi="Courier New" w:cs="Courier New"/>
+          <w:lang w:val="es-ES"/>
+        </w:rPr>
+      </w:pPr>
+      <w:r>
+        <w:rPr>
+          <w:rFonts w:ascii="Courier New" w:hAnsi="Courier New" w:cs="Courier New"/>
+        </w:rPr>
+        <w:t xml:space="preserve">       </w:t>
+      </w:r>
+      <w:r>
+        <w:rPr>
+          <w:rFonts w:ascii="Courier New" w:hAnsi="Courier New" w:cs="Courier New"/>
+          <w:lang w:val="es-ES"/>
+        </w:rPr>
+        <w:t xml:space="preserve">F0 00 01 6E 01 </w:t>
+      </w:r>
+      <w:r>
+        <w:rPr>
+          <w:rFonts w:ascii="Courier New" w:hAnsi="Courier New" w:cs="Courier New"/>
+          <w:highlight w:val="cyan"/>
+          <w:lang w:val="es-ES"/>
+        </w:rPr>
+        <w:t>21</w:t>
+      </w:r>
+      <w:r>
+        <w:rPr>
+          <w:rFonts w:ascii="Courier New" w:hAnsi="Courier New" w:cs="Courier New"/>
+          <w:lang w:val="es-ES"/>
+        </w:rPr>
+        <w:t xml:space="preserve"> 00 01 00 18 1F 06 06 00 6E 20 02 00</w:t>
+      </w:r>
+    </w:p>
+    <w:p>
+      <w:pPr>
+        <w:pStyle w:val="NoSpacing"/>
+        <w:pBdr>
+          <w:bottom w:val="single" w:sz="6" w:space="1" w:color="auto"/>
+        </w:pBdr>
+        <w:rPr>
+          <w:rFonts w:ascii="Courier New" w:hAnsi="Courier New" w:cs="Courier New"/>
+          <w:lang w:val="es-ES"/>
+        </w:rPr>
+      </w:pPr>
+      <w:r>
+        <w:rPr>
+          <w:rFonts w:ascii="Courier New" w:hAnsi="Courier New" w:cs="Courier New"/>
+          <w:lang w:val="es-ES"/>
+        </w:rPr>
+        <w:t xml:space="preserve">       00 00 00 00 18 00 14 0A 00 00 00 00 00 18 00 14 0A 00</w:t>
+      </w:r>
+    </w:p>
+    <w:p>
+      <w:pPr>
+        <w:pStyle w:val="NoSpacing"/>
+        <w:pBdr>
+          <w:bottom w:val="single" w:sz="6" w:space="1" w:color="auto"/>
+        </w:pBdr>
+        <w:rPr>
+          <w:rFonts w:ascii="Courier New" w:hAnsi="Courier New" w:cs="Courier New"/>
+          <w:lang w:val="es-ES"/>
+        </w:rPr>
+      </w:pPr>
+      <w:r>
+        <w:rPr>
+          <w:rFonts w:ascii="Courier New" w:hAnsi="Courier New" w:cs="Courier New"/>
+          <w:lang w:val="es-ES"/>
+        </w:rPr>
+        <w:t xml:space="preserve">       00 00 00 00 18 00 14 0A 00 00 00 00 00 18 00 14 0A 00</w:t>
+      </w:r>
+    </w:p>
+    <w:p>
+      <w:pPr>
+        <w:pStyle w:val="NoSpacing"/>
+        <w:pBdr>
+          <w:bottom w:val="single" w:sz="6" w:space="1" w:color="auto"/>
+        </w:pBdr>
+        <w:rPr>
+          <w:rFonts w:ascii="Courier New" w:hAnsi="Courier New" w:cs="Courier New"/>
+          <w:lang w:val="es-ES"/>
+        </w:rPr>
+      </w:pPr>
+      <w:r>
+        <w:rPr>
+          <w:rFonts w:ascii="Courier New" w:hAnsi="Courier New" w:cs="Courier New"/>
+          <w:lang w:val="es-ES"/>
+        </w:rPr>
+        <w:t xml:space="preserve">       </w:t>
+      </w:r>
+      <w:r>
+        <w:rPr>
+          <w:rFonts w:ascii="Courier New" w:hAnsi="Courier New" w:cs="Courier New"/>
+          <w:lang w:val="es-ES"/>
+        </w:rPr>
+        <w:t>00 00 00 00 18 00 14 0A 00 00 00 01 02 03 04 05 06 07</w:t>
+      </w:r>
+    </w:p>
+    <w:p>
+      <w:pPr>
+        <w:pStyle w:val="NoSpacing"/>
+        <w:pBdr>
+          <w:bottom w:val="single" w:sz="6" w:space="1" w:color="auto"/>
+        </w:pBdr>
+        <w:rPr>
+          <w:rFonts w:ascii="Courier New" w:hAnsi="Courier New" w:cs="Courier New"/>
+          <w:lang w:val="es-ES"/>
+        </w:rPr>
+      </w:pPr>
+      <w:r>
+        <w:rPr>
+          <w:rFonts w:ascii="Courier New" w:hAnsi="Courier New" w:cs="Courier New"/>
+          <w:lang w:val="es-ES"/>
+        </w:rPr>
+        <w:t xml:space="preserve">       </w:t>
+      </w:r>
+      <w:r>
+        <w:rPr>
+          <w:rFonts w:ascii="Courier New" w:hAnsi="Courier New" w:cs="Courier New"/>
+          <w:lang w:val="es-ES"/>
+        </w:rPr>
+        <w:t>08 09 0A 0B 0C 0D 0E 0F 10 11 12 13 14 15 16 17 18 19</w:t>
+      </w:r>
+    </w:p>
+    <w:p>
+      <w:pPr>
+        <w:pStyle w:val="NoSpacing"/>
+        <w:pBdr>
+          <w:bottom w:val="single" w:sz="6" w:space="1" w:color="auto"/>
+        </w:pBdr>
+        <w:rPr>
+          <w:rFonts w:ascii="Courier New" w:hAnsi="Courier New" w:cs="Courier New"/>
+          <w:lang w:val="es-ES"/>
+        </w:rPr>
+      </w:pPr>
+      <w:r>
+        <w:rPr>
+          <w:rFonts w:ascii="Courier New" w:hAnsi="Courier New" w:cs="Courier New"/>
+          <w:lang w:val="es-ES"/>
+        </w:rPr>
+        <w:t xml:space="preserve">       </w:t>
+      </w:r>
+      <w:r>
+        <w:rPr>
+          <w:rFonts w:ascii="Courier New" w:hAnsi="Courier New" w:cs="Courier New"/>
+          <w:lang w:val="es-ES"/>
+        </w:rPr>
+        <w:t>1A 1B 1C 1D 1E 1F 20 21 22 23 24 25 26 27 28 29 2A 2B</w:t>
+      </w:r>
+    </w:p>
+    <w:p>
+      <w:pPr>
+        <w:pStyle w:val="NoSpacing"/>
+        <w:pBdr>
+          <w:bottom w:val="single" w:sz="6" w:space="1" w:color="auto"/>
+        </w:pBdr>
+        <w:rPr>
+          <w:rFonts w:ascii="Courier New" w:hAnsi="Courier New" w:cs="Courier New"/>
+          <w:lang w:val="es-ES"/>
+        </w:rPr>
+      </w:pPr>
+      <w:r>
+        <w:rPr>
+          <w:rFonts w:ascii="Courier New" w:hAnsi="Courier New" w:cs="Courier New"/>
+          <w:lang w:val="es-ES"/>
+        </w:rPr>
+        <w:t xml:space="preserve">       </w:t>
+      </w:r>
+      <w:r>
+        <w:rPr>
+          <w:rFonts w:ascii="Courier New" w:hAnsi="Courier New" w:cs="Courier New"/>
+          <w:lang w:val="es-ES"/>
+        </w:rPr>
+        <w:t>2C 2D 2E 2F 30 31 32 33 34 35 36 37 38 39 3A 3B 3C 3D</w:t>
+      </w:r>
+    </w:p>
+    <w:p>
+      <w:pPr>
+        <w:pStyle w:val="NoSpacing"/>
+        <w:pBdr>
+          <w:bottom w:val="single" w:sz="6" w:space="1" w:color="auto"/>
+        </w:pBdr>
+        <w:rPr>
+          <w:rFonts w:ascii="Courier New" w:hAnsi="Courier New" w:cs="Courier New"/>
+        </w:rPr>
+      </w:pPr>
+      <w:r>
+        <w:rPr>
+          <w:rFonts w:ascii="Courier New" w:hAnsi="Courier New" w:cs="Courier New"/>
+          <w:lang w:val="es-ES"/>
+        </w:rPr>
+        <w:t xml:space="preserve">       </w:t>
+      </w:r>
+      <w:r>
+        <w:rPr>
+          <w:rFonts w:ascii="Courier New" w:hAnsi="Courier New" w:cs="Courier New"/>
+        </w:rPr>
+        <w:t>3E 3F 50 72 6F 67 72 61 6D 20 00 00 00 1A 4B F7</w:t>
+      </w:r>
+    </w:p>
+    <w:p>
+      <w:pPr>
+        <w:pStyle w:val="NoSpacing"/>
+        <w:pBdr>
+          <w:bottom w:val="single" w:sz="6" w:space="1" w:color="auto"/>
+        </w:pBdr>
+        <w:rPr>
+          <w:rFonts w:ascii="Courier New" w:hAnsi="Courier New" w:cs="Courier New"/>
+        </w:rPr>
+      </w:pPr>
+    </w:p>
+    <w:p>
+      <w:pPr>
+        <w:pStyle w:val="NoSpacing"/>
+        <w:pBdr>
+          <w:bottom w:val="single" w:sz="6" w:space="1" w:color="auto"/>
+        </w:pBdr>
+        <w:rPr>
+          <w:rFonts w:ascii="Courier New" w:hAnsi="Courier New" w:cs="Courier New"/>
+        </w:rPr>
+      </w:pPr>
+    </w:p>
+    <w:p>
+      <w:pPr>
+        <w:pStyle w:val="NoSpacing"/>
+        <w:pBdr>
+          <w:bottom w:val="single" w:sz="6" w:space="1" w:color="auto"/>
+        </w:pBdr>
+        <w:rPr>
+          <w:rFonts w:ascii="Courier New" w:hAnsi="Courier New" w:cs="Courier New"/>
+        </w:rPr>
+      </w:pPr>
+    </w:p>
+    <w:p>
+      <w:pPr>
+        <w:pStyle w:val="NoSpacing"/>
+        <w:pBdr>
+          <w:bottom w:val="single" w:sz="6" w:space="1" w:color="auto"/>
+        </w:pBdr>
+        <w:rPr>
+          <w:rFonts w:ascii="Courier New" w:hAnsi="Courier New" w:cs="Courier New"/>
+        </w:rPr>
+      </w:pPr>
+      <w:r>
+        <w:rPr>
+          <w:rFonts w:ascii="Courier New" w:hAnsi="Courier New" w:cs="Courier New"/>
+        </w:rPr>
+        <w:t>Now I just have t</w:t>
+      </w:r>
+      <w:r>
+        <w:rPr>
+          <w:rFonts w:ascii="Courier New" w:hAnsi="Courier New" w:cs="Courier New"/>
+        </w:rPr>
+        <w:t>o see if I can really write a patch, with a change.</w:t>
+      </w:r>
+    </w:p>
+    <w:p>
+      <w:pPr>
+        <w:pStyle w:val="NoSpacing"/>
+        <w:pBdr>
+          <w:bottom w:val="single" w:sz="6" w:space="1" w:color="auto"/>
+        </w:pBdr>
+        <w:rPr>
+          <w:rFonts w:ascii="Courier New" w:hAnsi="Courier New" w:cs="Courier New"/>
+        </w:rPr>
+      </w:pPr>
+      <w:r>
+        <w:rPr>
+          <w:rFonts w:ascii="Courier New" w:hAnsi="Courier New" w:cs="Courier New"/>
+          <w:highlight w:val="cyan"/>
+        </w:rPr>
+        <w:t>I change the function 0x21 to “write patch” 0x41</w:t>
+      </w:r>
+      <w:r>
+        <w:rPr>
+          <w:rFonts w:ascii="Courier New" w:hAnsi="Courier New" w:cs="Courier New"/>
+        </w:rPr>
+        <w:t>, and note that the</w:t>
+      </w:r>
+    </w:p>
+    <w:p>
+      <w:pPr>
+        <w:pStyle w:val="NoSpacing"/>
+        <w:pBdr>
+          <w:bottom w:val="single" w:sz="6" w:space="1" w:color="auto"/>
+        </w:pBdr>
+        <w:rPr>
+          <w:rFonts w:ascii="Courier New" w:hAnsi="Courier New" w:cs="Courier New"/>
+        </w:rPr>
+      </w:pPr>
+      <w:r>
+        <w:rPr>
+          <w:rFonts w:ascii="Courier New" w:hAnsi="Courier New" w:cs="Courier New"/>
+        </w:rPr>
+        <w:t>Checksum must change by 0x20</w:t>
+      </w:r>
+      <w:r>
+        <w:rPr>
+          <w:rFonts w:ascii="Courier New" w:hAnsi="Courier New" w:cs="Courier New"/>
+        </w:rPr>
+        <w:t xml:space="preserve"> (32 decimal)</w:t>
+      </w:r>
+      <w:r>
+        <w:rPr>
+          <w:rFonts w:ascii="Courier New" w:hAnsi="Courier New" w:cs="Courier New"/>
+        </w:rPr>
+        <w:t xml:space="preserve"> (more research).</w:t>
+      </w:r>
+    </w:p>
+    <w:p>
+      <w:pPr>
+        <w:pStyle w:val="NoSpacing"/>
+        <w:pBdr>
+          <w:bottom w:val="single" w:sz="6" w:space="1" w:color="auto"/>
+        </w:pBdr>
+        <w:rPr>
+          <w:rFonts w:ascii="Courier New" w:hAnsi="Courier New" w:cs="Courier New"/>
+        </w:rPr>
+      </w:pPr>
+    </w:p>
+    <w:p>
+      <w:pPr>
+        <w:pStyle w:val="NoSpacing"/>
+        <w:pBdr>
+          <w:bottom w:val="single" w:sz="6" w:space="1" w:color="auto"/>
+        </w:pBdr>
+        <w:rPr>
+          <w:rFonts w:ascii="Courier New" w:hAnsi="Courier New" w:cs="Courier New"/>
+        </w:rPr>
+      </w:pPr>
+      <w:r>
+        <w:rPr>
+          <w:rFonts w:ascii="Courier New" w:hAnsi="Courier New" w:cs="Courier New"/>
+        </w:rPr>
+        <w:t>I will also verify that the patch matches the above in my existing</w:t>
+      </w:r>
+    </w:p>
+    <w:p>
+      <w:pPr>
+        <w:pStyle w:val="NoSpacing"/>
+        <w:pBdr>
+          <w:bottom w:val="single" w:sz="6" w:space="1" w:color="auto"/>
+        </w:pBdr>
+        <w:rPr>
+          <w:rFonts w:ascii="Courier New" w:hAnsi="Courier New" w:cs="Courier New"/>
+        </w:rPr>
+      </w:pPr>
+      <w:r>
+        <w:rPr>
+          <w:rFonts w:ascii="Courier New" w:hAnsi="Courier New" w:cs="Courier New"/>
+        </w:rPr>
+        <w:t>program / patch dump from the FTP program before trying to send the</w:t>
+      </w:r>
+    </w:p>
+    <w:p>
+      <w:pPr>
+        <w:pStyle w:val="NoSpacing"/>
+        <w:pBdr>
+          <w:bottom w:val="single" w:sz="6" w:space="1" w:color="auto"/>
+        </w:pBdr>
+        <w:rPr>
+          <w:rFonts w:ascii="Courier New" w:hAnsi="Courier New" w:cs="Courier New"/>
+        </w:rPr>
+      </w:pPr>
+      <w:r>
+        <w:rPr>
+          <w:rFonts w:ascii="Courier New" w:hAnsi="Courier New" w:cs="Courier New"/>
+        </w:rPr>
+        <w:t xml:space="preserve">Message.  </w:t>
+      </w:r>
+      <w:r>
+        <w:rPr>
+          <w:rFonts w:ascii="Courier New" w:hAnsi="Courier New" w:cs="Courier New"/>
+        </w:rPr>
+        <w:t xml:space="preserve">I will change a specific parameter, the value of the </w:t>
+      </w:r>
+    </w:p>
+    <w:p>
+      <w:pPr>
+        <w:pStyle w:val="NoSpacing"/>
+        <w:pBdr>
+          <w:bottom w:val="single" w:sz="6" w:space="1" w:color="auto"/>
+        </w:pBdr>
+        <w:rPr>
+          <w:rFonts w:ascii="Courier New" w:hAnsi="Courier New" w:cs="Courier New"/>
+        </w:rPr>
+      </w:pPr>
+      <w:r>
+        <w:rPr>
+          <w:rFonts w:ascii="Courier New" w:hAnsi="Courier New" w:cs="Courier New"/>
+          <w:highlight w:val="green"/>
+        </w:rPr>
+        <w:t>dynamics offset for split #1</w:t>
+      </w:r>
+      <w:r>
+        <w:rPr>
+          <w:rFonts w:ascii="Courier New" w:hAnsi="Courier New" w:cs="Courier New"/>
+        </w:rPr>
+        <w:t xml:space="preserve"> from it’s default value of 0x0a (middle, 10)</w:t>
+      </w:r>
+    </w:p>
+    <w:p>
+      <w:pPr>
+        <w:pStyle w:val="NoSpacing"/>
+        <w:pBdr>
+          <w:bottom w:val="single" w:sz="6" w:space="1" w:color="auto"/>
+        </w:pBdr>
+        <w:rPr>
+          <w:rFonts w:ascii="Courier New" w:hAnsi="Courier New" w:cs="Courier New"/>
+        </w:rPr>
+      </w:pPr>
+      <w:r>
+        <w:rPr>
+          <w:rFonts w:ascii="Courier New" w:hAnsi="Courier New" w:cs="Courier New"/>
+        </w:rPr>
+        <w:t xml:space="preserve">to 0x02 very close to the bottom, for a corresponding change to the </w:t>
+      </w:r>
+    </w:p>
+    <w:p>
+      <w:pPr>
+        <w:pStyle w:val="NoSpacing"/>
+        <w:pBdr>
+          <w:bottom w:val="single" w:sz="6" w:space="1" w:color="auto"/>
+        </w:pBdr>
+        <w:rPr>
+          <w:rFonts w:ascii="Courier New" w:hAnsi="Courier New" w:cs="Courier New"/>
+        </w:rPr>
+      </w:pPr>
+      <w:r>
+        <w:rPr>
+          <w:rFonts w:ascii="Courier New" w:hAnsi="Courier New" w:cs="Courier New"/>
+        </w:rPr>
+        <w:t>Checksum of -8 … so I think I add 24 decimal to the checksum of 1A 4B</w:t>
+      </w:r>
+    </w:p>
+    <w:p>
+      <w:pPr>
+        <w:pStyle w:val="NoSpacing"/>
+        <w:pBdr>
+          <w:bottom w:val="single" w:sz="6" w:space="1" w:color="auto"/>
+        </w:pBdr>
+        <w:rPr>
+          <w:rFonts w:ascii="Courier New" w:hAnsi="Courier New" w:cs="Courier New"/>
+        </w:rPr>
+      </w:pPr>
+      <w:r>
+        <w:rPr>
+          <w:rFonts w:ascii="Courier New" w:hAnsi="Courier New" w:cs="Courier New"/>
+        </w:rPr>
+        <w:t xml:space="preserve">== </w:t>
+      </w:r>
+      <w:r>
+        <w:rPr>
+          <w:rFonts w:ascii="Courier New" w:hAnsi="Courier New" w:cs="Courier New"/>
+          <w:highlight w:val="magenta"/>
+        </w:rPr>
+        <w:t>1A 63</w:t>
+      </w:r>
+    </w:p>
+    <w:p>
+      <w:pPr>
+        <w:pStyle w:val="NoSpacing"/>
+        <w:pBdr>
+          <w:bottom w:val="single" w:sz="6" w:space="1" w:color="auto"/>
+        </w:pBdr>
+        <w:rPr>
+          <w:rFonts w:ascii="Courier New" w:hAnsi="Courier New" w:cs="Courier New"/>
+        </w:rPr>
+      </w:pPr>
+    </w:p>
+    <w:p>
+      <w:pPr>
+        <w:pStyle w:val="NoSpacing"/>
+        <w:pBdr>
+          <w:bottom w:val="single" w:sz="6" w:space="1" w:color="auto"/>
+        </w:pBdr>
+        <w:rPr>
+          <w:rFonts w:ascii="Courier New" w:hAnsi="Courier New" w:cs="Courier New"/>
+          <w:b/>
+        </w:rPr>
+      </w:pPr>
+    </w:p>
+    <w:p>
+      <w:pPr>
+        <w:pStyle w:val="NoSpacing"/>
+        <w:pBdr>
+          <w:bottom w:val="single" w:sz="6" w:space="1" w:color="auto"/>
+        </w:pBdr>
+        <w:rPr>
+          <w:rFonts w:ascii="Courier New" w:hAnsi="Courier New" w:cs="Courier New"/>
+          <w:b/>
+        </w:rPr>
+      </w:pPr>
+    </w:p>
+    <w:p>
+      <w:pPr>
+        <w:pStyle w:val="NoSpacing"/>
+        <w:pBdr>
+          <w:bottom w:val="single" w:sz="6" w:space="1" w:color="auto"/>
+        </w:pBdr>
+        <w:rPr>
+          <w:rFonts w:ascii="Courier New" w:hAnsi="Courier New" w:cs="Courier New"/>
+          <w:b/>
+        </w:rPr>
+      </w:pPr>
+      <w:r>
+        <w:rPr>
+          <w:rFonts w:ascii="Courier New" w:hAnsi="Courier New" w:cs="Courier New"/>
+          <w:b/>
+        </w:rPr>
+        <w:t xml:space="preserve">CHANGE DYNAMIC </w:t>
+      </w:r>
+      <w:r>
+        <w:rPr>
+          <w:rFonts w:ascii="Courier New" w:hAnsi="Courier New" w:cs="Courier New"/>
+          <w:b/>
+        </w:rPr>
+        <w:t xml:space="preserve">OFFSET PATCH </w:t>
+      </w:r>
+    </w:p>
+    <w:p>
+      <w:pPr>
+        <w:pStyle w:val="NoSpacing"/>
+        <w:pBdr>
+          <w:bottom w:val="single" w:sz="6" w:space="1" w:color="auto"/>
+        </w:pBdr>
+        <w:rPr>
+          <w:rFonts w:ascii="Courier New" w:hAnsi="Courier New" w:cs="Courier New"/>
+        </w:rPr>
+      </w:pPr>
+    </w:p>
+    <w:p>
+      <w:pPr>
+        <w:pStyle w:val="NoSpacing"/>
+        <w:pBdr>
+          <w:bottom w:val="single" w:sz="6" w:space="1" w:color="auto"/>
+        </w:pBdr>
+        <w:rPr>
+          <w:rFonts w:ascii="Courier New" w:hAnsi="Courier New" w:cs="Courier New"/>
+        </w:rPr>
+      </w:pPr>
+      <w:r>
+        <w:rPr>
+          <w:rFonts w:ascii="Courier New" w:hAnsi="Courier New" w:cs="Courier New"/>
+        </w:rPr>
+        <w:t xml:space="preserve">F0 00 01 6E 01 </w:t>
+      </w:r>
+      <w:r>
+        <w:rPr>
+          <w:rFonts w:ascii="Courier New" w:hAnsi="Courier New" w:cs="Courier New"/>
+          <w:highlight w:val="cyan"/>
+        </w:rPr>
+        <w:t>41</w:t>
+      </w:r>
+      <w:r>
+        <w:rPr>
+          <w:rFonts w:ascii="Courier New" w:hAnsi="Courier New" w:cs="Courier New"/>
+        </w:rPr>
+        <w:t xml:space="preserve"> 00 01 00 18 1F 06 06 00 6E 20 </w:t>
+      </w:r>
+    </w:p>
+    <w:p>
+      <w:pPr>
+        <w:pStyle w:val="NoSpacing"/>
+        <w:pBdr>
+          <w:bottom w:val="single" w:sz="6" w:space="1" w:color="auto"/>
+        </w:pBdr>
+        <w:rPr>
+          <w:rFonts w:ascii="Courier New" w:hAnsi="Courier New" w:cs="Courier New"/>
+          <w:lang w:val="es-ES"/>
+        </w:rPr>
+      </w:pPr>
+      <w:r>
+        <w:rPr>
+          <w:rFonts w:ascii="Courier New" w:hAnsi="Courier New" w:cs="Courier New"/>
+          <w:lang w:val="es-ES"/>
+        </w:rPr>
+        <w:t xml:space="preserve">02 00 00 00 00 00 18 00 14 0A 00 00 00 00 00 18 </w:t>
+      </w:r>
+    </w:p>
+    <w:p>
+      <w:pPr>
+        <w:pStyle w:val="NoSpacing"/>
+        <w:pBdr>
+          <w:bottom w:val="single" w:sz="6" w:space="1" w:color="auto"/>
+        </w:pBdr>
+        <w:rPr>
+          <w:rFonts w:ascii="Courier New" w:hAnsi="Courier New" w:cs="Courier New"/>
+          <w:lang w:val="es-ES"/>
+        </w:rPr>
+      </w:pPr>
+      <w:r>
+        <w:rPr>
+          <w:rFonts w:ascii="Courier New" w:hAnsi="Courier New" w:cs="Courier New"/>
+          <w:lang w:val="es-ES"/>
+        </w:rPr>
+        <w:t xml:space="preserve">00 14 </w:t>
+      </w:r>
+      <w:r>
+        <w:rPr>
+          <w:rFonts w:ascii="Courier New" w:hAnsi="Courier New" w:cs="Courier New"/>
+          <w:highlight w:val="green"/>
+          <w:lang w:val="es-ES"/>
+        </w:rPr>
+        <w:t>02</w:t>
+      </w:r>
+      <w:r>
+        <w:rPr>
+          <w:rFonts w:ascii="Courier New" w:hAnsi="Courier New" w:cs="Courier New"/>
+          <w:lang w:val="es-ES"/>
+        </w:rPr>
+        <w:t xml:space="preserve"> 00</w:t>
+      </w:r>
+      <w:r>
+        <w:rPr>
+          <w:rFonts w:ascii="Courier New" w:hAnsi="Courier New" w:cs="Courier New"/>
+          <w:lang w:val="es-ES"/>
+        </w:rPr>
+        <w:t xml:space="preserve"> </w:t>
+      </w:r>
+      <w:r>
+        <w:rPr>
+          <w:rFonts w:ascii="Courier New" w:hAnsi="Courier New" w:cs="Courier New"/>
+          <w:lang w:val="es-ES"/>
+        </w:rPr>
+        <w:t xml:space="preserve">00 00 00 00 18 00 14 0A 00 00 00 00 </w:t>
+      </w:r>
+    </w:p>
+    <w:p>
+      <w:pPr>
+        <w:pStyle w:val="NoSpacing"/>
+        <w:pBdr>
+          <w:bottom w:val="single" w:sz="6" w:space="1" w:color="auto"/>
+        </w:pBdr>
+        <w:rPr>
+          <w:rFonts w:ascii="Courier New" w:hAnsi="Courier New" w:cs="Courier New"/>
+          <w:lang w:val="es-ES"/>
+        </w:rPr>
+      </w:pPr>
+      <w:r>
+        <w:rPr>
+          <w:rFonts w:ascii="Courier New" w:hAnsi="Courier New" w:cs="Courier New"/>
+          <w:lang w:val="es-ES"/>
+        </w:rPr>
+        <w:t>00 18 00 14 0A 00</w:t>
+      </w:r>
+      <w:r>
+        <w:rPr>
+          <w:rFonts w:ascii="Courier New" w:hAnsi="Courier New" w:cs="Courier New"/>
+          <w:lang w:val="es-ES"/>
+        </w:rPr>
+        <w:t xml:space="preserve"> </w:t>
+      </w:r>
+      <w:r>
+        <w:rPr>
+          <w:rFonts w:ascii="Courier New" w:hAnsi="Courier New" w:cs="Courier New"/>
+          <w:lang w:val="es-ES"/>
+        </w:rPr>
+        <w:t xml:space="preserve">00 00 00 00 18 00 14 0A 00 00 </w:t>
+      </w:r>
+    </w:p>
+    <w:p>
+      <w:pPr>
+        <w:pStyle w:val="NoSpacing"/>
+        <w:pBdr>
+          <w:bottom w:val="single" w:sz="6" w:space="1" w:color="auto"/>
+        </w:pBdr>
+        <w:rPr>
+          <w:rFonts w:ascii="Courier New" w:hAnsi="Courier New" w:cs="Courier New"/>
+          <w:lang w:val="es-ES"/>
+        </w:rPr>
+      </w:pPr>
+      <w:r>
+        <w:rPr>
+          <w:rFonts w:ascii="Courier New" w:hAnsi="Courier New" w:cs="Courier New"/>
+          <w:lang w:val="es-ES"/>
+        </w:rPr>
+        <w:t>00 01 02 03 04 05 06 07</w:t>
+      </w:r>
+      <w:r>
+        <w:rPr>
+          <w:rFonts w:ascii="Courier New" w:hAnsi="Courier New" w:cs="Courier New"/>
+          <w:lang w:val="es-ES"/>
+        </w:rPr>
+        <w:t xml:space="preserve"> </w:t>
+      </w:r>
+      <w:r>
+        <w:rPr>
+          <w:rFonts w:ascii="Courier New" w:hAnsi="Courier New" w:cs="Courier New"/>
+          <w:lang w:val="es-ES"/>
+        </w:rPr>
+        <w:t xml:space="preserve">08 09 0A 0B 0C 0D 0E 0F </w:t>
+      </w:r>
+    </w:p>
+    <w:p>
+      <w:pPr>
+        <w:pStyle w:val="NoSpacing"/>
+        <w:pBdr>
+          <w:bottom w:val="single" w:sz="6" w:space="1" w:color="auto"/>
+        </w:pBdr>
+        <w:rPr>
+          <w:rFonts w:ascii="Courier New" w:hAnsi="Courier New" w:cs="Courier New"/>
+          <w:lang w:val="es-ES"/>
+        </w:rPr>
+      </w:pPr>
+      <w:r>
+        <w:rPr>
+          <w:rFonts w:ascii="Courier New" w:hAnsi="Courier New" w:cs="Courier New"/>
+          <w:lang w:val="es-ES"/>
+        </w:rPr>
+        <w:t>10 11 12 13 14 15 16 17 18 19</w:t>
+      </w:r>
+      <w:r>
+        <w:rPr>
+          <w:rFonts w:ascii="Courier New" w:hAnsi="Courier New" w:cs="Courier New"/>
+          <w:lang w:val="es-ES"/>
+        </w:rPr>
+        <w:t xml:space="preserve"> </w:t>
+      </w:r>
+      <w:r>
+        <w:rPr>
+          <w:rFonts w:ascii="Courier New" w:hAnsi="Courier New" w:cs="Courier New"/>
+          <w:lang w:val="es-ES"/>
+        </w:rPr>
+        <w:t xml:space="preserve">1A 1B 1C 1D 1E 1F </w:t>
+      </w:r>
+    </w:p>
+    <w:p>
+      <w:pPr>
+        <w:pStyle w:val="NoSpacing"/>
+        <w:pBdr>
+          <w:bottom w:val="single" w:sz="6" w:space="1" w:color="auto"/>
+        </w:pBdr>
+        <w:rPr>
+          <w:rFonts w:ascii="Courier New" w:hAnsi="Courier New" w:cs="Courier New"/>
+          <w:lang w:val="es-ES"/>
+        </w:rPr>
+      </w:pPr>
+      <w:r>
+        <w:rPr>
+          <w:rFonts w:ascii="Courier New" w:hAnsi="Courier New" w:cs="Courier New"/>
+          <w:lang w:val="es-ES"/>
+        </w:rPr>
+        <w:t>20 21 22 23 24 25 26 27 28 29 2A 2B</w:t>
+      </w:r>
+      <w:r>
+        <w:rPr>
+          <w:rFonts w:ascii="Courier New" w:hAnsi="Courier New" w:cs="Courier New"/>
+          <w:lang w:val="es-ES"/>
+        </w:rPr>
+        <w:t xml:space="preserve"> </w:t>
+      </w:r>
+      <w:r>
+        <w:rPr>
+          <w:rFonts w:ascii="Courier New" w:hAnsi="Courier New" w:cs="Courier New"/>
+          <w:lang w:val="es-ES"/>
+        </w:rPr>
+        <w:t xml:space="preserve">2C 2D 2E 2F </w:t>
+      </w:r>
+    </w:p>
+    <w:p>
+      <w:pPr>
+        <w:pStyle w:val="NoSpacing"/>
+        <w:pBdr>
+          <w:bottom w:val="single" w:sz="6" w:space="1" w:color="auto"/>
+        </w:pBdr>
+        <w:rPr>
+          <w:rFonts w:ascii="Courier New" w:hAnsi="Courier New" w:cs="Courier New"/>
+          <w:lang w:val="es-ES"/>
+        </w:rPr>
+      </w:pPr>
+      <w:r>
+        <w:rPr>
+          <w:rFonts w:ascii="Courier New" w:hAnsi="Courier New" w:cs="Courier New"/>
+          <w:lang w:val="es-ES"/>
+        </w:rPr>
+        <w:t>30 31 32 33 34 35 36 37 38 39 3A 3B 3C 3D</w:t>
+      </w:r>
+      <w:r>
+        <w:rPr>
+          <w:rFonts w:ascii="Courier New" w:hAnsi="Courier New" w:cs="Courier New"/>
+          <w:lang w:val="es-ES"/>
+        </w:rPr>
+        <w:t xml:space="preserve"> </w:t>
+      </w:r>
+      <w:r>
+        <w:rPr>
+          <w:rFonts w:ascii="Courier New" w:hAnsi="Courier New" w:cs="Courier New"/>
+          <w:lang w:val="es-ES"/>
+        </w:rPr>
+        <w:t xml:space="preserve">3E 3F </w:t>
+      </w:r>
+    </w:p>
+    <w:p>
+      <w:pPr>
+        <w:pStyle w:val="NoSpacing"/>
+        <w:pBdr>
+          <w:bottom w:val="single" w:sz="6" w:space="1" w:color="auto"/>
+        </w:pBdr>
+        <w:rPr>
+          <w:rFonts w:ascii="Courier New" w:hAnsi="Courier New" w:cs="Courier New"/>
+          <w:lang w:val="es-ES"/>
+        </w:rPr>
+      </w:pPr>
+      <w:r>
+        <w:rPr>
+          <w:rFonts w:ascii="Courier New" w:hAnsi="Courier New" w:cs="Courier New"/>
+          <w:lang w:val="es-ES"/>
+        </w:rPr>
+        <w:t xml:space="preserve">50 72 6F 67 72 61 6D 20 00 00 00 </w:t>
+      </w:r>
+      <w:r>
+        <w:rPr>
+          <w:rFonts w:ascii="Courier New" w:hAnsi="Courier New" w:cs="Courier New"/>
+          <w:highlight w:val="magenta"/>
+          <w:lang w:val="es-ES"/>
+        </w:rPr>
+        <w:t xml:space="preserve">1A </w:t>
+      </w:r>
+      <w:r>
+        <w:rPr>
+          <w:rFonts w:ascii="Courier New" w:hAnsi="Courier New" w:cs="Courier New"/>
+          <w:highlight w:val="magenta"/>
+          <w:lang w:val="es-ES"/>
+        </w:rPr>
+        <w:t>6</w:t>
+      </w:r>
+      <w:r>
+        <w:rPr>
+          <w:rFonts w:ascii="Courier New" w:hAnsi="Courier New" w:cs="Courier New"/>
+          <w:highlight w:val="magenta"/>
+          <w:lang w:val="es-ES"/>
+        </w:rPr>
+        <w:t>3</w:t>
+      </w:r>
+      <w:r>
+        <w:rPr>
+          <w:rFonts w:ascii="Courier New" w:hAnsi="Courier New" w:cs="Courier New"/>
+          <w:lang w:val="es-ES"/>
+        </w:rPr>
+        <w:t xml:space="preserve"> F7</w:t>
+      </w:r>
+    </w:p>
+    <w:p>
+      <w:pPr>
+        <w:pStyle w:val="NoSpacing"/>
+        <w:pBdr>
+          <w:bottom w:val="single" w:sz="6" w:space="1" w:color="auto"/>
+        </w:pBdr>
+        <w:rPr>
+          <w:rFonts w:ascii="Courier New" w:hAnsi="Courier New" w:cs="Courier New"/>
+          <w:lang w:val="es-ES"/>
+        </w:rPr>
+      </w:pPr>
+    </w:p>
+    <w:p>
+      <w:pPr>
+        <w:pStyle w:val="NoSpacing"/>
+        <w:pBdr>
+          <w:bottom w:val="single" w:sz="6" w:space="1" w:color="auto"/>
+        </w:pBdr>
+        <w:rPr>
+          <w:rFonts w:ascii="Courier New" w:hAnsi="Courier New" w:cs="Courier New"/>
+        </w:rPr>
+      </w:pPr>
+      <w:r>
+        <w:rPr>
+          <w:rFonts w:ascii="Courier New" w:hAnsi="Courier New" w:cs="Courier New"/>
+        </w:rPr>
+        <w:t>Well that didn’t work w</w:t>
+      </w:r>
+      <w:r>
+        <w:rPr>
+          <w:rFonts w:ascii="Courier New" w:hAnsi="Courier New" w:cs="Courier New"/>
+        </w:rPr>
+        <w:t xml:space="preserve">ith 41, though it returned what looked </w:t>
+      </w:r>
+    </w:p>
+    <w:p>
+      <w:pPr>
+        <w:pStyle w:val="NoSpacing"/>
+        <w:pBdr>
+          <w:bottom w:val="single" w:sz="6" w:space="1" w:color="auto"/>
+        </w:pBdr>
+        <w:rPr>
+          <w:rFonts w:ascii="Courier New" w:hAnsi="Courier New" w:cs="Courier New"/>
+        </w:rPr>
+      </w:pPr>
+      <w:r>
+        <w:rPr>
+          <w:rFonts w:ascii="Courier New" w:hAnsi="Courier New" w:cs="Courier New"/>
+        </w:rPr>
+        <w:t xml:space="preserve">Initially looked like an ack, </w:t>
+      </w:r>
+      <w:r>
+        <w:rPr>
+          <w:rFonts w:ascii="Courier New" w:hAnsi="Courier New" w:cs="Courier New"/>
+          <w:highlight w:val="yellow"/>
+        </w:rPr>
+        <w:t>maybe 0x11 is an error</w:t>
+      </w:r>
+      <w:r>
+        <w:rPr>
+          <w:rFonts w:ascii="Courier New" w:hAnsi="Courier New" w:cs="Courier New"/>
+        </w:rPr>
+        <w:t>?</w:t>
+      </w:r>
+    </w:p>
+    <w:p>
+      <w:pPr>
+        <w:pStyle w:val="NoSpacing"/>
+        <w:pBdr>
+          <w:bottom w:val="single" w:sz="6" w:space="1" w:color="auto"/>
+        </w:pBdr>
+        <w:rPr>
+          <w:rFonts w:ascii="Courier New" w:hAnsi="Courier New" w:cs="Courier New"/>
+        </w:rPr>
+      </w:pPr>
+    </w:p>
+    <w:p>
+      <w:pPr>
+        <w:pStyle w:val="NoSpacing"/>
+        <w:pBdr>
+          <w:bottom w:val="single" w:sz="6" w:space="1" w:color="auto"/>
+        </w:pBdr>
+        <w:rPr>
+          <w:rFonts w:ascii="Courier New" w:hAnsi="Courier New" w:cs="Courier New"/>
+        </w:rPr>
+      </w:pPr>
+      <w:r>
+        <w:rPr>
+          <w:rFonts w:ascii="Courier New" w:hAnsi="Courier New" w:cs="Courier New"/>
+        </w:rPr>
+        <w:t xml:space="preserve">          </w:t>
+      </w:r>
+      <w:r>
+        <w:rPr>
+          <w:rFonts w:ascii="Courier New" w:hAnsi="Courier New" w:cs="Courier New"/>
+        </w:rPr>
+        <w:t xml:space="preserve">F0 00 01 6E 01 </w:t>
+      </w:r>
+      <w:r>
+        <w:rPr>
+          <w:rFonts w:ascii="Courier New" w:hAnsi="Courier New" w:cs="Courier New"/>
+          <w:highlight w:val="yellow"/>
+        </w:rPr>
+        <w:t>11</w:t>
+      </w:r>
+      <w:r>
+        <w:rPr>
+          <w:rFonts w:ascii="Courier New" w:hAnsi="Courier New" w:cs="Courier New"/>
+        </w:rPr>
+        <w:t xml:space="preserve"> F7</w:t>
+      </w:r>
+    </w:p>
+    <w:p>
+      <w:pPr>
+        <w:pStyle w:val="NoSpacing"/>
+        <w:pBdr>
+          <w:bottom w:val="single" w:sz="6" w:space="1" w:color="auto"/>
+        </w:pBdr>
+        <w:rPr>
+          <w:rFonts w:ascii="Courier New" w:hAnsi="Courier New" w:cs="Courier New"/>
+        </w:rPr>
+      </w:pPr>
+    </w:p>
+    <w:p>
+      <w:pPr>
+        <w:pStyle w:val="NoSpacing"/>
+        <w:pBdr>
+          <w:bottom w:val="single" w:sz="6" w:space="1" w:color="auto"/>
+        </w:pBdr>
+        <w:rPr>
+          <w:rFonts w:ascii="Courier New" w:hAnsi="Courier New" w:cs="Courier New"/>
+        </w:rPr>
+      </w:pPr>
+      <w:r>
+        <w:rPr>
+          <w:rFonts w:ascii="Courier New" w:hAnsi="Courier New" w:cs="Courier New"/>
+        </w:rPr>
+        <w:t>01 = patch request to controller</w:t>
+      </w:r>
+    </w:p>
+    <w:p>
+      <w:pPr>
+        <w:pStyle w:val="NoSpacing"/>
+        <w:pBdr>
+          <w:bottom w:val="single" w:sz="6" w:space="1" w:color="auto"/>
+        </w:pBdr>
+        <w:rPr>
+          <w:rFonts w:ascii="Courier New" w:hAnsi="Courier New" w:cs="Courier New"/>
+        </w:rPr>
+      </w:pPr>
+      <w:r>
+        <w:rPr>
+          <w:rFonts w:ascii="Courier New" w:hAnsi="Courier New" w:cs="Courier New"/>
+          <w:highlight w:val="yellow"/>
+        </w:rPr>
+        <w:t xml:space="preserve">11 = </w:t>
+      </w:r>
+      <w:r>
+        <w:rPr>
+          <w:rFonts w:ascii="Courier New" w:hAnsi="Courier New" w:cs="Courier New"/>
+          <w:highlight w:val="yellow"/>
+        </w:rPr>
+        <w:t xml:space="preserve">? </w:t>
+      </w:r>
+      <w:r>
+        <w:rPr>
+          <w:rFonts w:ascii="Courier New" w:hAnsi="Courier New" w:cs="Courier New"/>
+          <w:highlight w:val="yellow"/>
+        </w:rPr>
+        <w:t>error from controller</w:t>
+      </w:r>
+      <w:r>
+        <w:rPr>
+          <w:rFonts w:ascii="Courier New" w:hAnsi="Courier New" w:cs="Courier New"/>
+          <w:highlight w:val="yellow"/>
+        </w:rPr>
+        <w:t xml:space="preserve"> </w:t>
+      </w:r>
+      <w:r>
+        <w:rPr>
+          <w:rFonts w:ascii="Courier New" w:hAnsi="Courier New" w:cs="Courier New"/>
+          <w:highlight w:val="yellow"/>
+        </w:rPr>
+        <w:t>?</w:t>
+      </w:r>
+    </w:p>
+    <w:p>
+      <w:pPr>
+        <w:pStyle w:val="NoSpacing"/>
+        <w:pBdr>
+          <w:bottom w:val="single" w:sz="6" w:space="1" w:color="auto"/>
+        </w:pBdr>
+        <w:rPr>
+          <w:rFonts w:ascii="Courier New" w:hAnsi="Courier New" w:cs="Courier New"/>
+        </w:rPr>
+      </w:pPr>
+      <w:r>
+        <w:rPr>
+          <w:rFonts w:ascii="Courier New" w:hAnsi="Courier New" w:cs="Courier New"/>
+          <w:highlight w:val="cyan"/>
+        </w:rPr>
+        <w:t>12</w:t>
+      </w:r>
+      <w:r>
+        <w:rPr>
+          <w:rFonts w:ascii="Courier New" w:hAnsi="Courier New" w:cs="Courier New"/>
+        </w:rPr>
+        <w:t xml:space="preserve"> = ack from controller</w:t>
+      </w:r>
+    </w:p>
+    <w:p>
+      <w:pPr>
+        <w:pStyle w:val="NoSpacing"/>
+        <w:pBdr>
+          <w:bottom w:val="single" w:sz="6" w:space="1" w:color="auto"/>
+        </w:pBdr>
+        <w:rPr>
+          <w:rFonts w:ascii="Courier New" w:hAnsi="Courier New" w:cs="Courier New"/>
+        </w:rPr>
+      </w:pPr>
+      <w:r>
+        <w:rPr>
+          <w:rFonts w:ascii="Courier New" w:hAnsi="Courier New" w:cs="Courier New"/>
+          <w:highlight w:val="cyan"/>
+        </w:rPr>
+        <w:t>21</w:t>
+      </w:r>
+      <w:r>
+        <w:rPr>
+          <w:rFonts w:ascii="Courier New" w:hAnsi="Courier New" w:cs="Courier New"/>
+        </w:rPr>
+        <w:t xml:space="preserve"> = patch request reply from controller</w:t>
+      </w:r>
+    </w:p>
+    <w:p>
+      <w:pPr>
+        <w:pStyle w:val="NoSpacing"/>
+        <w:pBdr>
+          <w:bottom w:val="single" w:sz="6" w:space="1" w:color="auto"/>
+        </w:pBdr>
+        <w:rPr>
+          <w:rFonts w:ascii="Courier New" w:hAnsi="Courier New" w:cs="Courier New"/>
+        </w:rPr>
+      </w:pPr>
+      <w:r>
+        <w:rPr>
+          <w:rFonts w:ascii="Courier New" w:hAnsi="Courier New" w:cs="Courier New"/>
+          <w:highlight w:val="yellow"/>
+        </w:rPr>
+        <w:t>22 = ? Error from controller ?</w:t>
+      </w:r>
+    </w:p>
+    <w:p>
+      <w:pPr>
+        <w:pStyle w:val="NoSpacing"/>
+        <w:pBdr>
+          <w:bottom w:val="single" w:sz="6" w:space="1" w:color="auto"/>
+        </w:pBdr>
+        <w:rPr>
+          <w:rFonts w:ascii="Courier New" w:hAnsi="Courier New" w:cs="Courier New"/>
+        </w:rPr>
+      </w:pPr>
+      <w:r>
+        <w:rPr>
+          <w:rFonts w:ascii="Courier New" w:hAnsi="Courier New" w:cs="Courier New"/>
+          <w:highlight w:val="cyan"/>
+        </w:rPr>
+        <w:t>41</w:t>
+      </w:r>
+      <w:r>
+        <w:rPr>
+          <w:rFonts w:ascii="Courier New" w:hAnsi="Courier New" w:cs="Courier New"/>
+        </w:rPr>
+        <w:t xml:space="preserve"> = patch dump to controller</w:t>
+      </w:r>
+    </w:p>
+    <w:p>
+      <w:pPr>
+        <w:pStyle w:val="NoSpacing"/>
+        <w:pBdr>
+          <w:bottom w:val="single" w:sz="6" w:space="1" w:color="auto"/>
+        </w:pBdr>
+        <w:rPr>
+          <w:rFonts w:ascii="Courier New" w:hAnsi="Courier New" w:cs="Courier New"/>
+        </w:rPr>
+      </w:pPr>
+    </w:p>
+    <w:p>
+      <w:pPr>
+        <w:pStyle w:val="NoSpacing"/>
+        <w:pBdr>
+          <w:bottom w:val="single" w:sz="6" w:space="1" w:color="auto"/>
+        </w:pBdr>
+        <w:rPr>
+          <w:rFonts w:ascii="Courier New" w:hAnsi="Courier New" w:cs="Courier New"/>
+        </w:rPr>
+      </w:pPr>
+      <w:r>
+        <w:rPr>
+          <w:rFonts w:ascii="Courier New" w:hAnsi="Courier New" w:cs="Courier New"/>
+        </w:rPr>
+        <w:t>So, I continued trying it, this time with a made up</w:t>
+      </w:r>
+    </w:p>
+    <w:p>
+      <w:pPr>
+        <w:pStyle w:val="NoSpacing"/>
+        <w:pBdr>
+          <w:bottom w:val="single" w:sz="6" w:space="1" w:color="auto"/>
+        </w:pBdr>
+        <w:rPr>
+          <w:rFonts w:ascii="Courier New" w:hAnsi="Courier New" w:cs="Courier New"/>
+        </w:rPr>
+      </w:pPr>
+      <w:r>
+        <w:rPr>
+          <w:rFonts w:ascii="Courier New" w:hAnsi="Courier New" w:cs="Courier New"/>
+        </w:rPr>
+        <w:t>Request code of 0x02 … and I got the following reply, where</w:t>
+      </w:r>
+    </w:p>
+    <w:p>
+      <w:pPr>
+        <w:pStyle w:val="NoSpacing"/>
+        <w:pBdr>
+          <w:bottom w:val="single" w:sz="6" w:space="1" w:color="auto"/>
+        </w:pBdr>
+        <w:rPr>
+          <w:rFonts w:ascii="Courier New" w:hAnsi="Courier New" w:cs="Courier New"/>
+        </w:rPr>
+      </w:pPr>
+      <w:r>
+        <w:rPr>
+          <w:rFonts w:ascii="Courier New" w:hAnsi="Courier New" w:cs="Courier New"/>
+        </w:rPr>
+        <w:t>Maybe 22 is an error from the controller too.</w:t>
+      </w:r>
+    </w:p>
+    <w:p>
+      <w:pPr>
+        <w:pStyle w:val="NoSpacing"/>
+        <w:pBdr>
+          <w:bottom w:val="single" w:sz="6" w:space="1" w:color="auto"/>
+        </w:pBdr>
+        <w:rPr>
+          <w:rFonts w:ascii="Courier New" w:hAnsi="Courier New" w:cs="Courier New"/>
+        </w:rPr>
+      </w:pPr>
+    </w:p>
+    <w:p>
+      <w:pPr>
+        <w:pStyle w:val="NoSpacing"/>
+        <w:pBdr>
+          <w:bottom w:val="single" w:sz="6" w:space="1" w:color="auto"/>
+        </w:pBdr>
+        <w:rPr>
+          <w:rFonts w:ascii="Courier New" w:hAnsi="Courier New" w:cs="Courier New"/>
+        </w:rPr>
+      </w:pPr>
+      <w:r>
+        <w:rPr>
+          <w:rFonts w:ascii="Courier New" w:hAnsi="Courier New" w:cs="Courier New"/>
+        </w:rPr>
+        <w:t xml:space="preserve">      </w:t>
+      </w:r>
+      <w:r>
+        <w:rPr>
+          <w:rFonts w:ascii="Courier New" w:hAnsi="Courier New" w:cs="Courier New"/>
+        </w:rPr>
+        <w:t xml:space="preserve">F0 00 01 6E 01 </w:t>
+      </w:r>
+      <w:r>
+        <w:rPr>
+          <w:rFonts w:ascii="Courier New" w:hAnsi="Courier New" w:cs="Courier New"/>
+          <w:highlight w:val="yellow"/>
+        </w:rPr>
+        <w:t>22</w:t>
+      </w:r>
+      <w:r>
+        <w:rPr>
+          <w:rFonts w:ascii="Courier New" w:hAnsi="Courier New" w:cs="Courier New"/>
+        </w:rPr>
+        <w:t xml:space="preserve"> 00 01 04 42 41 3F 08 08 02 00 01 00</w:t>
+      </w:r>
+    </w:p>
+    <w:p>
+      <w:pPr>
+        <w:pStyle w:val="NoSpacing"/>
+        <w:pBdr>
+          <w:bottom w:val="single" w:sz="6" w:space="1" w:color="auto"/>
+        </w:pBdr>
+        <w:rPr>
+          <w:rFonts w:ascii="Courier New" w:hAnsi="Courier New" w:cs="Courier New"/>
+        </w:rPr>
+      </w:pPr>
+      <w:r>
+        <w:rPr>
+          <w:rFonts w:ascii="Courier New" w:hAnsi="Courier New" w:cs="Courier New"/>
+        </w:rPr>
+        <w:t xml:space="preserve">      </w:t>
+      </w:r>
+      <w:r>
+        <w:rPr>
+          <w:rFonts w:ascii="Courier New" w:hAnsi="Courier New" w:cs="Courier New"/>
+        </w:rPr>
+        <w:t>20 00 08 08 06 04 01 02 20 03 49 F7</w:t>
+      </w:r>
+    </w:p>
+    <w:p>
+      <w:pPr>
+        <w:pStyle w:val="NoSpacing"/>
+        <w:pBdr>
+          <w:bottom w:val="single" w:sz="6" w:space="1" w:color="auto"/>
+        </w:pBdr>
+        <w:rPr>
+          <w:rFonts w:ascii="Courier New" w:hAnsi="Courier New" w:cs="Courier New"/>
+        </w:rPr>
+      </w:pPr>
+    </w:p>
+    <w:p>
+      <w:pPr>
+        <w:pStyle w:val="NoSpacing"/>
+        <w:pBdr>
+          <w:bottom w:val="single" w:sz="6" w:space="1" w:color="auto"/>
+        </w:pBdr>
+        <w:rPr>
+          <w:rFonts w:ascii="Courier New" w:hAnsi="Courier New" w:cs="Courier New"/>
+        </w:rPr>
+      </w:pPr>
+      <w:r>
+        <w:rPr>
+          <w:rFonts w:ascii="Courier New" w:hAnsi="Courier New" w:cs="Courier New"/>
+        </w:rPr>
+        <w:t>Maybe the checksum is wrong</w:t>
+      </w:r>
+    </w:p>
+    <w:p>
+      <w:pPr>
+        <w:pStyle w:val="NoSpacing"/>
+        <w:pBdr>
+          <w:bottom w:val="single" w:sz="6" w:space="1" w:color="auto"/>
+        </w:pBdr>
+        <w:rPr>
+          <w:rFonts w:ascii="Courier New" w:hAnsi="Courier New" w:cs="Courier New"/>
+        </w:rPr>
+      </w:pPr>
+    </w:p>
+    <w:p>
+      <w:pPr>
+        <w:pStyle w:val="NoSpacing"/>
+        <w:pBdr>
+          <w:bottom w:val="single" w:sz="6" w:space="1" w:color="auto"/>
+        </w:pBdr>
+        <w:rPr>
+          <w:rFonts w:ascii="Courier New" w:hAnsi="Courier New" w:cs="Courier New"/>
+          <w:lang w:val="es-ES"/>
+        </w:rPr>
+      </w:pPr>
+      <w:r>
+        <w:rPr>
+          <w:rFonts w:ascii="Courier New" w:hAnsi="Courier New" w:cs="Courier New"/>
+          <w:lang w:val="es-ES"/>
+        </w:rPr>
+        <w:t xml:space="preserve">F0 00 01 6E 01 </w:t>
+      </w:r>
+      <w:r>
+        <w:rPr>
+          <w:rFonts w:ascii="Courier New" w:hAnsi="Courier New" w:cs="Courier New"/>
+          <w:highlight w:val="cyan"/>
+          <w:lang w:val="es-ES"/>
+        </w:rPr>
+        <w:t>41</w:t>
+      </w:r>
+      <w:r>
+        <w:rPr>
+          <w:rFonts w:ascii="Courier New" w:hAnsi="Courier New" w:cs="Courier New"/>
+          <w:lang w:val="es-ES"/>
+        </w:rPr>
+        <w:t xml:space="preserve"> 00 01 00 18 1F 06 06 00 6E 20 </w:t>
+      </w:r>
+    </w:p>
+    <w:p>
+      <w:pPr>
+        <w:pStyle w:val="NoSpacing"/>
+        <w:pBdr>
+          <w:bottom w:val="single" w:sz="6" w:space="1" w:color="auto"/>
+        </w:pBdr>
+        <w:rPr>
+          <w:rFonts w:ascii="Courier New" w:hAnsi="Courier New" w:cs="Courier New"/>
+          <w:lang w:val="es-ES"/>
+        </w:rPr>
+      </w:pPr>
+      <w:r>
+        <w:rPr>
+          <w:rFonts w:ascii="Courier New" w:hAnsi="Courier New" w:cs="Courier New"/>
+          <w:lang w:val="es-ES"/>
+        </w:rPr>
+        <w:t xml:space="preserve">02 00 00 00 00 00 18 00 14 0A 00 00 00 00 00 18 </w:t>
+      </w:r>
+    </w:p>
+    <w:p>
+      <w:pPr>
+        <w:pStyle w:val="NoSpacing"/>
+        <w:pBdr>
+          <w:bottom w:val="single" w:sz="6" w:space="1" w:color="auto"/>
+        </w:pBdr>
+        <w:rPr>
+          <w:rFonts w:ascii="Courier New" w:hAnsi="Courier New" w:cs="Courier New"/>
+          <w:lang w:val="es-ES"/>
+        </w:rPr>
+      </w:pPr>
+      <w:r>
+        <w:rPr>
+          <w:rFonts w:ascii="Courier New" w:hAnsi="Courier New" w:cs="Courier New"/>
+          <w:lang w:val="es-ES"/>
+        </w:rPr>
+        <w:t xml:space="preserve">00 14 </w:t>
+      </w:r>
+      <w:r>
+        <w:rPr>
+          <w:rFonts w:ascii="Courier New" w:hAnsi="Courier New" w:cs="Courier New"/>
+          <w:highlight w:val="green"/>
+          <w:lang w:val="es-ES"/>
+        </w:rPr>
+        <w:t>02</w:t>
+      </w:r>
+      <w:r>
+        <w:rPr>
+          <w:rFonts w:ascii="Courier New" w:hAnsi="Courier New" w:cs="Courier New"/>
+          <w:lang w:val="es-ES"/>
+        </w:rPr>
+        <w:t xml:space="preserve"> 00 00 00 00 00 18 00 14 0A 00 00 00 00 </w:t>
+      </w:r>
+    </w:p>
+    <w:p>
+      <w:pPr>
+        <w:pStyle w:val="NoSpacing"/>
+        <w:pBdr>
+          <w:bottom w:val="single" w:sz="6" w:space="1" w:color="auto"/>
+        </w:pBdr>
+        <w:rPr>
+          <w:rFonts w:ascii="Courier New" w:hAnsi="Courier New" w:cs="Courier New"/>
+          <w:lang w:val="es-ES"/>
+        </w:rPr>
+      </w:pPr>
+      <w:r>
+        <w:rPr>
+          <w:rFonts w:ascii="Courier New" w:hAnsi="Courier New" w:cs="Courier New"/>
+          <w:lang w:val="es-ES"/>
+        </w:rPr>
+        <w:t>00 18 00 14 0A 00</w:t>
+      </w:r>
+      <w:r>
+        <w:rPr>
+          <w:rFonts w:ascii="Courier New" w:hAnsi="Courier New" w:cs="Courier New"/>
+          <w:lang w:val="es-ES"/>
+        </w:rPr>
+        <w:t xml:space="preserve"> </w:t>
+      </w:r>
+      <w:r>
+        <w:rPr>
+          <w:rFonts w:ascii="Courier New" w:hAnsi="Courier New" w:cs="Courier New"/>
+          <w:lang w:val="es-ES"/>
+        </w:rPr>
+        <w:t xml:space="preserve">00 00 00 00 18 00 14 0A 00 00 </w:t>
+      </w:r>
+    </w:p>
+    <w:p>
+      <w:pPr>
+        <w:pStyle w:val="NoSpacing"/>
+        <w:pBdr>
+          <w:bottom w:val="single" w:sz="6" w:space="1" w:color="auto"/>
+        </w:pBdr>
+        <w:rPr>
+          <w:rFonts w:ascii="Courier New" w:hAnsi="Courier New" w:cs="Courier New"/>
+          <w:lang w:val="es-ES"/>
+        </w:rPr>
+      </w:pPr>
+      <w:r>
+        <w:rPr>
+          <w:rFonts w:ascii="Courier New" w:hAnsi="Courier New" w:cs="Courier New"/>
+          <w:lang w:val="es-ES"/>
+        </w:rPr>
+        <w:t>00 01 02 03 04 05 06 07</w:t>
+      </w:r>
+      <w:r>
+        <w:rPr>
+          <w:rFonts w:ascii="Courier New" w:hAnsi="Courier New" w:cs="Courier New"/>
+          <w:lang w:val="es-ES"/>
+        </w:rPr>
+        <w:t xml:space="preserve"> </w:t>
+      </w:r>
+      <w:r>
+        <w:rPr>
+          <w:rFonts w:ascii="Courier New" w:hAnsi="Courier New" w:cs="Courier New"/>
+          <w:lang w:val="es-ES"/>
+        </w:rPr>
+        <w:t xml:space="preserve">08 09 0A 0B 0C 0D 0E 0F </w:t>
+      </w:r>
+    </w:p>
+    <w:p>
+      <w:pPr>
+        <w:pStyle w:val="NoSpacing"/>
+        <w:pBdr>
+          <w:bottom w:val="single" w:sz="6" w:space="1" w:color="auto"/>
+        </w:pBdr>
+        <w:rPr>
+          <w:rFonts w:ascii="Courier New" w:hAnsi="Courier New" w:cs="Courier New"/>
+          <w:lang w:val="es-ES"/>
+        </w:rPr>
+      </w:pPr>
+      <w:r>
+        <w:rPr>
+          <w:rFonts w:ascii="Courier New" w:hAnsi="Courier New" w:cs="Courier New"/>
+          <w:lang w:val="es-ES"/>
+        </w:rPr>
+        <w:t>10 11 12 13 14 15 16 17 18 19</w:t>
+      </w:r>
+      <w:r>
+        <w:rPr>
+          <w:rFonts w:ascii="Courier New" w:hAnsi="Courier New" w:cs="Courier New"/>
+          <w:lang w:val="es-ES"/>
+        </w:rPr>
+        <w:t xml:space="preserve"> </w:t>
+      </w:r>
+      <w:r>
+        <w:rPr>
+          <w:rFonts w:ascii="Courier New" w:hAnsi="Courier New" w:cs="Courier New"/>
+          <w:lang w:val="es-ES"/>
+        </w:rPr>
+        <w:t xml:space="preserve">1A 1B 1C 1D 1E 1F </w:t>
+      </w:r>
+    </w:p>
+    <w:p>
+      <w:pPr>
+        <w:pStyle w:val="NoSpacing"/>
+        <w:pBdr>
+          <w:bottom w:val="single" w:sz="6" w:space="1" w:color="auto"/>
+        </w:pBdr>
+        <w:rPr>
+          <w:rFonts w:ascii="Courier New" w:hAnsi="Courier New" w:cs="Courier New"/>
+          <w:lang w:val="es-ES"/>
+        </w:rPr>
+      </w:pPr>
+      <w:r>
+        <w:rPr>
+          <w:rFonts w:ascii="Courier New" w:hAnsi="Courier New" w:cs="Courier New"/>
+          <w:lang w:val="es-ES"/>
+        </w:rPr>
+        <w:t>20 21 22 23 24 25 26 27 28 29 2A 2B</w:t>
+      </w:r>
+      <w:r>
+        <w:rPr>
+          <w:rFonts w:ascii="Courier New" w:hAnsi="Courier New" w:cs="Courier New"/>
+          <w:lang w:val="es-ES"/>
+        </w:rPr>
+        <w:t xml:space="preserve"> </w:t>
+      </w:r>
+      <w:r>
+        <w:rPr>
+          <w:rFonts w:ascii="Courier New" w:hAnsi="Courier New" w:cs="Courier New"/>
+          <w:lang w:val="es-ES"/>
+        </w:rPr>
+        <w:t xml:space="preserve">2C 2D 2E 2F </w:t>
+      </w:r>
+    </w:p>
+    <w:p>
+      <w:pPr>
+        <w:pStyle w:val="NoSpacing"/>
+        <w:pBdr>
+          <w:bottom w:val="single" w:sz="6" w:space="1" w:color="auto"/>
+        </w:pBdr>
+        <w:rPr>
+          <w:rFonts w:ascii="Courier New" w:hAnsi="Courier New" w:cs="Courier New"/>
+          <w:lang w:val="es-ES"/>
+        </w:rPr>
+      </w:pPr>
+      <w:r>
+        <w:rPr>
+          <w:rFonts w:ascii="Courier New" w:hAnsi="Courier New" w:cs="Courier New"/>
+          <w:lang w:val="es-ES"/>
+        </w:rPr>
+        <w:t>30 31 32 33 34 35 36 37 38 39 3A 3B 3C 3D</w:t>
+      </w:r>
+      <w:r>
+        <w:rPr>
+          <w:rFonts w:ascii="Courier New" w:hAnsi="Courier New" w:cs="Courier New"/>
+          <w:lang w:val="es-ES"/>
+        </w:rPr>
+        <w:t xml:space="preserve"> </w:t>
+      </w:r>
+      <w:r>
+        <w:rPr>
+          <w:rFonts w:ascii="Courier New" w:hAnsi="Courier New" w:cs="Courier New"/>
+          <w:lang w:val="es-ES"/>
+        </w:rPr>
+        <w:t xml:space="preserve">3E 3F </w:t>
+      </w:r>
+    </w:p>
+    <w:p>
+      <w:pPr>
+        <w:pStyle w:val="NoSpacing"/>
+        <w:pBdr>
+          <w:bottom w:val="single" w:sz="6" w:space="1" w:color="auto"/>
+        </w:pBdr>
+        <w:rPr>
+          <w:rFonts w:ascii="Courier New" w:hAnsi="Courier New" w:cs="Courier New"/>
+          <w:lang w:val="es-ES"/>
+        </w:rPr>
+      </w:pPr>
+      <w:r>
+        <w:rPr>
+          <w:rFonts w:ascii="Courier New" w:hAnsi="Courier New" w:cs="Courier New"/>
+          <w:lang w:val="es-ES"/>
+        </w:rPr>
+        <w:t xml:space="preserve">50 72 6F 67 72 61 6D 20 00 00 00 </w:t>
+      </w:r>
+      <w:r>
+        <w:rPr>
+          <w:rFonts w:ascii="Courier New" w:hAnsi="Courier New" w:cs="Courier New"/>
+          <w:highlight w:val="magenta"/>
+          <w:lang w:val="es-ES"/>
+        </w:rPr>
+        <w:t xml:space="preserve">1A </w:t>
+      </w:r>
+      <w:r>
+        <w:rPr>
+          <w:rFonts w:ascii="Courier New" w:hAnsi="Courier New" w:cs="Courier New"/>
+          <w:highlight w:val="magenta"/>
+          <w:lang w:val="es-ES"/>
+        </w:rPr>
+        <w:t>6</w:t>
+      </w:r>
+      <w:r>
+        <w:rPr>
+          <w:rFonts w:ascii="Courier New" w:hAnsi="Courier New" w:cs="Courier New"/>
+          <w:highlight w:val="magenta"/>
+          <w:lang w:val="es-ES"/>
+        </w:rPr>
+        <w:t>3</w:t>
+      </w:r>
+      <w:r>
+        <w:rPr>
+          <w:rFonts w:ascii="Courier New" w:hAnsi="Courier New" w:cs="Courier New"/>
+          <w:lang w:val="es-ES"/>
+        </w:rPr>
+        <w:t xml:space="preserve"> F7</w:t>
+      </w:r>
+    </w:p>
+    <w:p>
+      <w:pPr>
+        <w:pStyle w:val="NoSpacing"/>
+        <w:pBdr>
+          <w:bottom w:val="single" w:sz="6" w:space="1" w:color="auto"/>
+        </w:pBdr>
+        <w:rPr>
+          <w:rFonts w:ascii="Courier New" w:hAnsi="Courier New" w:cs="Courier New"/>
+          <w:lang w:val="es-ES"/>
+        </w:rPr>
+      </w:pPr>
+    </w:p>
+    <w:p>
+      <w:pPr>
+        <w:pStyle w:val="NoSpacing"/>
+        <w:pBdr>
+          <w:bottom w:val="single" w:sz="6" w:space="1" w:color="auto"/>
+        </w:pBdr>
+        <w:rPr>
+          <w:rFonts w:ascii="Courier New" w:hAnsi="Courier New" w:cs="Courier New"/>
+          <w:lang w:val="es-ES"/>
+        </w:rPr>
+      </w:pPr>
+    </w:p>
+    <w:p>
+      <w:pPr>
+        <w:pStyle w:val="NoSpacing"/>
+        <w:pBdr>
+          <w:bottom w:val="single" w:sz="6" w:space="1" w:color="auto"/>
+        </w:pBdr>
+        <w:rPr>
+          <w:rFonts w:ascii="Courier New" w:hAnsi="Courier New" w:cs="Courier New"/>
+        </w:rPr>
+      </w:pPr>
+      <w:r>
+        <w:rPr>
+          <w:rFonts w:ascii="Courier New" w:hAnsi="Courier New" w:cs="Courier New"/>
+        </w:rPr>
+        <w:t>When I changed the c</w:t>
+      </w:r>
+      <w:r>
+        <w:rPr>
+          <w:rFonts w:ascii="Courier New" w:hAnsi="Courier New" w:cs="Courier New"/>
+        </w:rPr>
+        <w:t>hecksum to 1a62, I got a 12 reply</w:t>
+      </w:r>
+    </w:p>
+    <w:p>
+      <w:pPr>
+        <w:pStyle w:val="NoSpacing"/>
+        <w:pBdr>
+          <w:bottom w:val="single" w:sz="6" w:space="1" w:color="auto"/>
+        </w:pBdr>
+        <w:rPr>
+          <w:rFonts w:ascii="Courier New" w:hAnsi="Courier New" w:cs="Courier New"/>
+        </w:rPr>
+      </w:pPr>
+    </w:p>
+    <w:p>
+      <w:pPr>
+        <w:pStyle w:val="NoSpacing"/>
+        <w:pBdr>
+          <w:bottom w:val="single" w:sz="6" w:space="1" w:color="auto"/>
+        </w:pBdr>
+        <w:rPr>
+          <w:rFonts w:ascii="Courier New" w:hAnsi="Courier New" w:cs="Courier New"/>
+          <w:lang w:val="es-ES"/>
+        </w:rPr>
+      </w:pPr>
+      <w:r>
+        <w:rPr>
+          <w:rFonts w:ascii="Courier New" w:hAnsi="Courier New" w:cs="Courier New"/>
+          <w:lang w:val="es-ES"/>
+        </w:rPr>
+        <w:t xml:space="preserve">F0 00 01 6E 01 41 00 01 00 18 1F 06 06 00 6E 20 </w:t>
+      </w:r>
+    </w:p>
+    <w:p>
+      <w:pPr>
+        <w:pStyle w:val="NoSpacing"/>
+        <w:pBdr>
+          <w:bottom w:val="single" w:sz="6" w:space="1" w:color="auto"/>
+        </w:pBdr>
+        <w:rPr>
+          <w:rFonts w:ascii="Courier New" w:hAnsi="Courier New" w:cs="Courier New"/>
+          <w:lang w:val="es-ES"/>
+        </w:rPr>
+      </w:pPr>
+      <w:r>
+        <w:rPr>
+          <w:rFonts w:ascii="Courier New" w:hAnsi="Courier New" w:cs="Courier New"/>
+          <w:lang w:val="es-ES"/>
+        </w:rPr>
+        <w:t xml:space="preserve">02 00 00 00 00 00 18 00 14 0A 00 00 00 00 00 18 </w:t>
+      </w:r>
+    </w:p>
+    <w:p>
+      <w:pPr>
+        <w:pStyle w:val="NoSpacing"/>
+        <w:pBdr>
+          <w:bottom w:val="single" w:sz="6" w:space="1" w:color="auto"/>
+        </w:pBdr>
+        <w:rPr>
+          <w:rFonts w:ascii="Courier New" w:hAnsi="Courier New" w:cs="Courier New"/>
+          <w:lang w:val="es-ES"/>
+        </w:rPr>
+      </w:pPr>
+      <w:r>
+        <w:rPr>
+          <w:rFonts w:ascii="Courier New" w:hAnsi="Courier New" w:cs="Courier New"/>
+          <w:lang w:val="es-ES"/>
+        </w:rPr>
+        <w:t xml:space="preserve">00 14 02 00 00 00 00 00 18 00 14 0A 00 00 00 00 </w:t>
+      </w:r>
+    </w:p>
+    <w:p>
+      <w:pPr>
+        <w:pStyle w:val="NoSpacing"/>
+        <w:pBdr>
+          <w:bottom w:val="single" w:sz="6" w:space="1" w:color="auto"/>
+        </w:pBdr>
+        <w:rPr>
+          <w:rFonts w:ascii="Courier New" w:hAnsi="Courier New" w:cs="Courier New"/>
+          <w:lang w:val="es-ES"/>
+        </w:rPr>
+      </w:pPr>
+      <w:r>
+        <w:rPr>
+          <w:rFonts w:ascii="Courier New" w:hAnsi="Courier New" w:cs="Courier New"/>
+          <w:lang w:val="es-ES"/>
+        </w:rPr>
+        <w:t xml:space="preserve">00 18 00 14 0A 00 00 00 00 00 18 00 14 0A 00 00 </w:t>
+      </w:r>
+    </w:p>
+    <w:p>
+      <w:pPr>
+        <w:pStyle w:val="NoSpacing"/>
+        <w:pBdr>
+          <w:bottom w:val="single" w:sz="6" w:space="1" w:color="auto"/>
+        </w:pBdr>
+        <w:rPr>
+          <w:rFonts w:ascii="Courier New" w:hAnsi="Courier New" w:cs="Courier New"/>
+          <w:lang w:val="es-ES"/>
+        </w:rPr>
+      </w:pPr>
+      <w:r>
+        <w:rPr>
+          <w:rFonts w:ascii="Courier New" w:hAnsi="Courier New" w:cs="Courier New"/>
+          <w:lang w:val="es-ES"/>
+        </w:rPr>
+        <w:t xml:space="preserve">00 01 02 03 04 05 06 07 08 09 0A 0B 0C 0D 0E 0F </w:t>
+      </w:r>
+    </w:p>
+    <w:p>
+      <w:pPr>
+        <w:pStyle w:val="NoSpacing"/>
+        <w:pBdr>
+          <w:bottom w:val="single" w:sz="6" w:space="1" w:color="auto"/>
+        </w:pBdr>
+        <w:rPr>
+          <w:rFonts w:ascii="Courier New" w:hAnsi="Courier New" w:cs="Courier New"/>
+          <w:lang w:val="es-ES"/>
+        </w:rPr>
+      </w:pPr>
+      <w:r>
+        <w:rPr>
+          <w:rFonts w:ascii="Courier New" w:hAnsi="Courier New" w:cs="Courier New"/>
+          <w:lang w:val="es-ES"/>
+        </w:rPr>
+        <w:t xml:space="preserve">10 11 12 13 14 15 16 17 18 19 1A 1B 1C 1D 1E 1F </w:t>
+      </w:r>
+    </w:p>
+    <w:p>
+      <w:pPr>
+        <w:pStyle w:val="NoSpacing"/>
+        <w:pBdr>
+          <w:bottom w:val="single" w:sz="6" w:space="1" w:color="auto"/>
+        </w:pBdr>
+        <w:rPr>
+          <w:rFonts w:ascii="Courier New" w:hAnsi="Courier New" w:cs="Courier New"/>
+          <w:lang w:val="es-ES"/>
+        </w:rPr>
+      </w:pPr>
+      <w:r>
+        <w:rPr>
+          <w:rFonts w:ascii="Courier New" w:hAnsi="Courier New" w:cs="Courier New"/>
+          <w:lang w:val="es-ES"/>
+        </w:rPr>
+        <w:t xml:space="preserve">20 21 22 23 24 25 26 27 28 29 2A 2B 2C 2D 2E 2F </w:t>
+      </w:r>
+    </w:p>
+    <w:p>
+      <w:pPr>
+        <w:pStyle w:val="NoSpacing"/>
+        <w:pBdr>
+          <w:bottom w:val="single" w:sz="6" w:space="1" w:color="auto"/>
+        </w:pBdr>
+        <w:rPr>
+          <w:rFonts w:ascii="Courier New" w:hAnsi="Courier New" w:cs="Courier New"/>
+          <w:lang w:val="es-ES"/>
+        </w:rPr>
+      </w:pPr>
+      <w:r>
+        <w:rPr>
+          <w:rFonts w:ascii="Courier New" w:hAnsi="Courier New" w:cs="Courier New"/>
+          <w:lang w:val="es-ES"/>
+        </w:rPr>
+        <w:t xml:space="preserve">30 31 32 33 34 35 36 37 38 39 3A 3B 3C 3D 3E 3F </w:t>
+      </w:r>
+    </w:p>
+    <w:p>
+      <w:pPr>
+        <w:pStyle w:val="NoSpacing"/>
+        <w:pBdr>
+          <w:bottom w:val="single" w:sz="6" w:space="1" w:color="auto"/>
+        </w:pBdr>
+        <w:rPr>
+          <w:rFonts w:ascii="Courier New" w:hAnsi="Courier New" w:cs="Courier New"/>
+          <w:lang w:val="es-ES"/>
+        </w:rPr>
+      </w:pPr>
+      <w:r>
+        <w:rPr>
+          <w:rFonts w:ascii="Courier New" w:hAnsi="Courier New" w:cs="Courier New"/>
+          <w:lang w:val="es-ES"/>
+        </w:rPr>
+        <w:t>50 72 6F 67 72 61 6D 20 00 00 00 1A 62 F7</w:t>
+      </w:r>
+    </w:p>
+    <w:p>
+      <w:pPr>
+        <w:pStyle w:val="NoSpacing"/>
+        <w:pBdr>
+          <w:bottom w:val="single" w:sz="6" w:space="1" w:color="auto"/>
+        </w:pBdr>
+        <w:rPr>
+          <w:rFonts w:ascii="Courier New" w:hAnsi="Courier New" w:cs="Courier New"/>
+          <w:lang w:val="es-ES"/>
+        </w:rPr>
+      </w:pPr>
+    </w:p>
+    <w:p>
+      <w:pPr>
+        <w:pStyle w:val="NoSpacing"/>
+        <w:pBdr>
+          <w:bottom w:val="single" w:sz="6" w:space="1" w:color="auto"/>
+        </w:pBdr>
+        <w:rPr>
+          <w:rFonts w:ascii="Courier New" w:hAnsi="Courier New" w:cs="Courier New"/>
+        </w:rPr>
+      </w:pPr>
+      <w:r>
+        <w:rPr>
+          <w:rFonts w:ascii="Courier New" w:hAnsi="Courier New" w:cs="Courier New"/>
+        </w:rPr>
+        <w:lastRenderedPageBreak/>
+        <w:t>F0 00 01 6E 01 12 F7</w:t>
+      </w:r>
+    </w:p>
+    <w:p>
+      <w:pPr>
+        <w:pStyle w:val="NoSpacing"/>
+        <w:pBdr>
+          <w:bottom w:val="single" w:sz="6" w:space="1" w:color="auto"/>
+        </w:pBdr>
+        <w:rPr>
+          <w:rFonts w:ascii="Courier New" w:hAnsi="Courier New" w:cs="Courier New"/>
+        </w:rPr>
+      </w:pPr>
+    </w:p>
+    <w:p>
+      <w:pPr>
+        <w:pStyle w:val="NoSpacing"/>
+        <w:pBdr>
+          <w:bottom w:val="single" w:sz="6" w:space="1" w:color="auto"/>
+        </w:pBdr>
+        <w:rPr>
+          <w:rFonts w:ascii="Courier New" w:hAnsi="Courier New" w:cs="Courier New"/>
+        </w:rPr>
+      </w:pPr>
+      <w:r>
+        <w:rPr>
+          <w:rFonts w:ascii="Courier New" w:hAnsi="Courier New" w:cs="Courier New"/>
+        </w:rPr>
+        <w:t>Now a readback check a</w:t>
+      </w:r>
+      <w:r>
+        <w:rPr>
+          <w:rFonts w:ascii="Courier New" w:hAnsi="Courier New" w:cs="Courier New"/>
+        </w:rPr>
+        <w:t xml:space="preserve">gain. </w:t>
+      </w:r>
+    </w:p>
+    <w:p>
+      <w:pPr>
+        <w:pStyle w:val="NoSpacing"/>
+        <w:pBdr>
+          <w:bottom w:val="single" w:sz="6" w:space="1" w:color="auto"/>
+        </w:pBdr>
+        <w:rPr>
+          <w:rFonts w:ascii="Courier New" w:hAnsi="Courier New" w:cs="Courier New"/>
+        </w:rPr>
+      </w:pPr>
+    </w:p>
+    <w:p>
+      <w:pPr>
+        <w:pStyle w:val="NoSpacing"/>
+        <w:pBdr>
+          <w:bottom w:val="single" w:sz="6" w:space="1" w:color="auto"/>
+        </w:pBdr>
         <w:rPr>
           <w:rFonts w:ascii="Courier New" w:hAnsi="Courier New" w:cs="Courier New"/>
           <w:b/>
           <w:sz w:val="20"/>
           <w:szCs w:val="20"/>
         </w:rPr>
-        <w:t>0</w:t>
-      </w:r>
+      </w:pPr>
       <w:r>
         <w:rPr>
           <w:rFonts w:ascii="Courier New" w:hAnsi="Courier New" w:cs="Courier New"/>
@@ -2363,2023 +4310,9 @@
           <w:sz w:val="20"/>
           <w:szCs w:val="20"/>
         </w:rPr>
-        <w:t xml:space="preserve"> 01 f7</w:t>
-      </w:r>
-    </w:p>
-    <w:p>
-      <w:pPr>
-        <w:pStyle w:val="NoSpacing"/>
-        <w:pBdr>
-          <w:bottom w:val="single" w:sz="6" w:space="1" w:color="auto"/>
-        </w:pBdr>
-        <w:rPr>
-          <w:rFonts w:ascii="Courier New" w:hAnsi="Courier New" w:cs="Courier New"/>
-          <w:b/>
-        </w:rPr>
-      </w:pPr>
-    </w:p>
-    <w:p>
-      <w:pPr>
-        <w:pStyle w:val="NoSpacing"/>
-        <w:pBdr>
-          <w:bottom w:val="single" w:sz="6" w:space="1" w:color="auto"/>
-        </w:pBdr>
-        <w:rPr>
-          <w:rFonts w:ascii="Courier New" w:hAnsi="Courier New" w:cs="Courier New"/>
-          <w:b/>
-        </w:rPr>
-      </w:pPr>
-    </w:p>
-    <w:p>
-      <w:pPr>
-        <w:pStyle w:val="NoSpacing"/>
-        <w:pBdr>
-          <w:bottom w:val="single" w:sz="6" w:space="1" w:color="auto"/>
-        </w:pBdr>
-        <w:rPr>
-          <w:rFonts w:ascii="Courier New" w:hAnsi="Courier New" w:cs="Courier New"/>
-        </w:rPr>
-      </w:pPr>
-      <w:r>
-        <w:rPr>
-          <w:rFonts w:ascii="Courier New" w:hAnsi="Courier New" w:cs="Courier New"/>
-        </w:rPr>
-        <w:t>Which returns this:</w:t>
-      </w:r>
-    </w:p>
-    <w:p>
-      <w:pPr>
-        <w:pStyle w:val="NoSpacing"/>
-        <w:pBdr>
-          <w:bottom w:val="single" w:sz="6" w:space="1" w:color="auto"/>
-        </w:pBdr>
-        <w:rPr>
-          <w:rFonts w:ascii="Courier New" w:hAnsi="Courier New" w:cs="Courier New"/>
-        </w:rPr>
-      </w:pPr>
-    </w:p>
-    <w:p>
-      <w:pPr>
-        <w:pStyle w:val="NoSpacing"/>
-        <w:pBdr>
-          <w:bottom w:val="single" w:sz="6" w:space="1" w:color="auto"/>
-        </w:pBdr>
-        <w:rPr>
-          <w:rFonts w:ascii="Courier New" w:hAnsi="Courier New" w:cs="Courier New"/>
-        </w:rPr>
-      </w:pPr>
-      <w:r>
-        <w:rPr>
-          <w:rFonts w:ascii="Courier New" w:hAnsi="Courier New" w:cs="Courier New"/>
-        </w:rPr>
-        <w:t xml:space="preserve">       </w:t>
-      </w:r>
-      <w:r>
-        <w:rPr>
-          <w:rFonts w:ascii="Courier New" w:hAnsi="Courier New" w:cs="Courier New"/>
-        </w:rPr>
-        <w:t xml:space="preserve">F0 00 01 6E 01 </w:t>
-      </w:r>
-      <w:r>
-        <w:rPr>
-          <w:rFonts w:ascii="Courier New" w:hAnsi="Courier New" w:cs="Courier New"/>
-          <w:highlight w:val="cyan"/>
-        </w:rPr>
-        <w:t>21</w:t>
-      </w:r>
-      <w:r>
-        <w:rPr>
-          <w:rFonts w:ascii="Courier New" w:hAnsi="Courier New" w:cs="Courier New"/>
-        </w:rPr>
-        <w:t xml:space="preserve"> 00 01 00 18 1F 06 06 00 6E 20 02 00</w:t>
-      </w:r>
-    </w:p>
-    <w:p>
-      <w:pPr>
-        <w:pStyle w:val="NoSpacing"/>
-        <w:pBdr>
-          <w:bottom w:val="single" w:sz="6" w:space="1" w:color="auto"/>
-        </w:pBdr>
-        <w:rPr>
-          <w:rFonts w:ascii="Courier New" w:hAnsi="Courier New" w:cs="Courier New"/>
-        </w:rPr>
-      </w:pPr>
-      <w:r>
-        <w:rPr>
-          <w:rFonts w:ascii="Courier New" w:hAnsi="Courier New" w:cs="Courier New"/>
-        </w:rPr>
-        <w:t xml:space="preserve">       </w:t>
-      </w:r>
-      <w:r>
-        <w:rPr>
-          <w:rFonts w:ascii="Courier New" w:hAnsi="Courier New" w:cs="Courier New"/>
-        </w:rPr>
-        <w:t>00 00 00 00 18 00 14 0A 00 00 00 00 00 18 00 14 0A 00</w:t>
-      </w:r>
-    </w:p>
-    <w:p>
-      <w:pPr>
-        <w:pStyle w:val="NoSpacing"/>
-        <w:pBdr>
-          <w:bottom w:val="single" w:sz="6" w:space="1" w:color="auto"/>
-        </w:pBdr>
-        <w:rPr>
-          <w:rFonts w:ascii="Courier New" w:hAnsi="Courier New" w:cs="Courier New"/>
-        </w:rPr>
-      </w:pPr>
-      <w:r>
-        <w:rPr>
-          <w:rFonts w:ascii="Courier New" w:hAnsi="Courier New" w:cs="Courier New"/>
-        </w:rPr>
-        <w:t xml:space="preserve">       </w:t>
-      </w:r>
-      <w:r>
-        <w:rPr>
-          <w:rFonts w:ascii="Courier New" w:hAnsi="Courier New" w:cs="Courier New"/>
-        </w:rPr>
-        <w:t>00 00 00 00 18 00 14 0A 00 00 00 00 00 18 00 14 0A 00</w:t>
-      </w:r>
-    </w:p>
-    <w:p>
-      <w:pPr>
-        <w:pStyle w:val="NoSpacing"/>
-        <w:pBdr>
-          <w:bottom w:val="single" w:sz="6" w:space="1" w:color="auto"/>
-        </w:pBdr>
-        <w:rPr>
-          <w:rFonts w:ascii="Courier New" w:hAnsi="Courier New" w:cs="Courier New"/>
-          <w:lang w:val="es-ES"/>
-        </w:rPr>
-      </w:pPr>
-      <w:r>
-        <w:rPr>
-          <w:rFonts w:ascii="Courier New" w:hAnsi="Courier New" w:cs="Courier New"/>
-        </w:rPr>
-        <w:t xml:space="preserve">       </w:t>
-      </w:r>
-      <w:r>
-        <w:rPr>
-          <w:rFonts w:ascii="Courier New" w:hAnsi="Courier New" w:cs="Courier New"/>
-          <w:lang w:val="es-ES"/>
-        </w:rPr>
-        <w:t>00 00 00 00 18 00 14 0A 00 00 00 01 02 03 04 05 06 07</w:t>
-      </w:r>
-    </w:p>
-    <w:p>
-      <w:pPr>
-        <w:pStyle w:val="NoSpacing"/>
-        <w:pBdr>
-          <w:bottom w:val="single" w:sz="6" w:space="1" w:color="auto"/>
-        </w:pBdr>
-        <w:rPr>
-          <w:rFonts w:ascii="Courier New" w:hAnsi="Courier New" w:cs="Courier New"/>
-          <w:lang w:val="es-ES"/>
-        </w:rPr>
-      </w:pPr>
-      <w:r>
-        <w:rPr>
-          <w:rFonts w:ascii="Courier New" w:hAnsi="Courier New" w:cs="Courier New"/>
-          <w:lang w:val="es-ES"/>
-        </w:rPr>
-        <w:t xml:space="preserve">       </w:t>
-      </w:r>
-      <w:r>
-        <w:rPr>
-          <w:rFonts w:ascii="Courier New" w:hAnsi="Courier New" w:cs="Courier New"/>
-          <w:lang w:val="es-ES"/>
-        </w:rPr>
-        <w:t>08 09 0A 0B 0C 0D 0E 0F 10 11 12 13 14 15 16 17 18 19</w:t>
-      </w:r>
-    </w:p>
-    <w:p>
-      <w:pPr>
-        <w:pStyle w:val="NoSpacing"/>
-        <w:pBdr>
-          <w:bottom w:val="single" w:sz="6" w:space="1" w:color="auto"/>
-        </w:pBdr>
-        <w:rPr>
-          <w:rFonts w:ascii="Courier New" w:hAnsi="Courier New" w:cs="Courier New"/>
-          <w:lang w:val="es-ES"/>
-        </w:rPr>
-      </w:pPr>
-      <w:r>
-        <w:rPr>
-          <w:rFonts w:ascii="Courier New" w:hAnsi="Courier New" w:cs="Courier New"/>
-          <w:lang w:val="es-ES"/>
-        </w:rPr>
-        <w:t xml:space="preserve">       </w:t>
-      </w:r>
-      <w:r>
-        <w:rPr>
-          <w:rFonts w:ascii="Courier New" w:hAnsi="Courier New" w:cs="Courier New"/>
-          <w:lang w:val="es-ES"/>
-        </w:rPr>
-        <w:t>1A 1B 1C 1D 1E 1F 20 21 22 23 24 25 26 27 28 29 2A 2B</w:t>
-      </w:r>
-    </w:p>
-    <w:p>
-      <w:pPr>
-        <w:pStyle w:val="NoSpacing"/>
-        <w:pBdr>
-          <w:bottom w:val="single" w:sz="6" w:space="1" w:color="auto"/>
-        </w:pBdr>
-        <w:rPr>
-          <w:rFonts w:ascii="Courier New" w:hAnsi="Courier New" w:cs="Courier New"/>
-          <w:lang w:val="es-ES"/>
-        </w:rPr>
-      </w:pPr>
-      <w:r>
-        <w:rPr>
-          <w:rFonts w:ascii="Courier New" w:hAnsi="Courier New" w:cs="Courier New"/>
-          <w:lang w:val="es-ES"/>
-        </w:rPr>
-        <w:t xml:space="preserve">       </w:t>
-      </w:r>
-      <w:r>
-        <w:rPr>
-          <w:rFonts w:ascii="Courier New" w:hAnsi="Courier New" w:cs="Courier New"/>
-          <w:lang w:val="es-ES"/>
-        </w:rPr>
-        <w:t>2C 2D 2E 2F 30 31 32 33 34 35 36 37 38 39 3A 3B 3C 3D</w:t>
-      </w:r>
-    </w:p>
-    <w:p>
-      <w:pPr>
-        <w:pStyle w:val="NoSpacing"/>
-        <w:pBdr>
-          <w:bottom w:val="single" w:sz="6" w:space="1" w:color="auto"/>
-        </w:pBdr>
-        <w:rPr>
-          <w:rFonts w:ascii="Courier New" w:hAnsi="Courier New" w:cs="Courier New"/>
-          <w:lang w:val="es-ES"/>
-        </w:rPr>
-      </w:pPr>
-      <w:r>
-        <w:rPr>
-          <w:rFonts w:ascii="Courier New" w:hAnsi="Courier New" w:cs="Courier New"/>
-          <w:lang w:val="es-ES"/>
-        </w:rPr>
-        <w:t xml:space="preserve">       </w:t>
-      </w:r>
-      <w:r>
-        <w:rPr>
-          <w:rFonts w:ascii="Courier New" w:hAnsi="Courier New" w:cs="Courier New"/>
-          <w:lang w:val="es-ES"/>
-        </w:rPr>
-        <w:t>3E 3F 50 72 6F 67 72 61 6D 20 00 00 00 1A 4B F7</w:t>
-      </w:r>
-    </w:p>
-    <w:p>
-      <w:pPr>
-        <w:pStyle w:val="NoSpacing"/>
-        <w:pBdr>
-          <w:bottom w:val="single" w:sz="6" w:space="1" w:color="auto"/>
-        </w:pBdr>
-        <w:rPr>
-          <w:rFonts w:ascii="Courier New" w:hAnsi="Courier New" w:cs="Courier New"/>
-          <w:lang w:val="es-ES"/>
-        </w:rPr>
-      </w:pPr>
-    </w:p>
-    <w:p>
-      <w:pPr>
-        <w:pStyle w:val="NoSpacing"/>
-        <w:pBdr>
-          <w:bottom w:val="single" w:sz="6" w:space="1" w:color="auto"/>
-        </w:pBdr>
-        <w:rPr>
-          <w:rFonts w:ascii="Courier New" w:hAnsi="Courier New" w:cs="Courier New"/>
-          <w:lang w:val="es-ES"/>
-        </w:rPr>
-      </w:pPr>
-    </w:p>
-    <w:p>
-      <w:pPr>
-        <w:pStyle w:val="NoSpacing"/>
-        <w:pBdr>
-          <w:bottom w:val="single" w:sz="6" w:space="1" w:color="auto"/>
-        </w:pBdr>
-        <w:rPr>
-          <w:rFonts w:ascii="Courier New" w:hAnsi="Courier New" w:cs="Courier New"/>
-        </w:rPr>
-      </w:pPr>
-    </w:p>
-    <w:p>
-      <w:pPr>
-        <w:pStyle w:val="NoSpacing"/>
-        <w:pBdr>
-          <w:bottom w:val="single" w:sz="6" w:space="1" w:color="auto"/>
-        </w:pBdr>
-        <w:rPr>
-          <w:rFonts w:ascii="Courier New" w:hAnsi="Courier New" w:cs="Courier New"/>
-        </w:rPr>
-      </w:pPr>
-      <w:r>
-        <w:rPr>
-          <w:rFonts w:ascii="Courier New" w:hAnsi="Courier New" w:cs="Courier New"/>
-        </w:rPr>
-        <w:t>Now I just have t</w:t>
-      </w:r>
-      <w:r>
-        <w:rPr>
-          <w:rFonts w:ascii="Courier New" w:hAnsi="Courier New" w:cs="Courier New"/>
-        </w:rPr>
-        <w:t>o see if I can really write a patch, with a change.</w:t>
-      </w:r>
-    </w:p>
-    <w:p>
-      <w:pPr>
-        <w:pStyle w:val="NoSpacing"/>
-        <w:pBdr>
-          <w:bottom w:val="single" w:sz="6" w:space="1" w:color="auto"/>
-        </w:pBdr>
-        <w:rPr>
-          <w:rFonts w:ascii="Courier New" w:hAnsi="Courier New" w:cs="Courier New"/>
-        </w:rPr>
-      </w:pPr>
-      <w:r>
-        <w:rPr>
-          <w:rFonts w:ascii="Courier New" w:hAnsi="Courier New" w:cs="Courier New"/>
-          <w:highlight w:val="cyan"/>
-        </w:rPr>
-        <w:t>I change the function 0x21 to “write patch” 0x41</w:t>
-      </w:r>
-      <w:r>
-        <w:rPr>
-          <w:rFonts w:ascii="Courier New" w:hAnsi="Courier New" w:cs="Courier New"/>
-        </w:rPr>
-        <w:t>, and note that the</w:t>
-      </w:r>
-    </w:p>
-    <w:p>
-      <w:pPr>
-        <w:pStyle w:val="NoSpacing"/>
-        <w:pBdr>
-          <w:bottom w:val="single" w:sz="6" w:space="1" w:color="auto"/>
-        </w:pBdr>
-        <w:rPr>
-          <w:rFonts w:ascii="Courier New" w:hAnsi="Courier New" w:cs="Courier New"/>
-        </w:rPr>
-      </w:pPr>
-      <w:r>
-        <w:rPr>
-          <w:rFonts w:ascii="Courier New" w:hAnsi="Courier New" w:cs="Courier New"/>
-        </w:rPr>
-        <w:t>Checksum must change by 0x20</w:t>
-      </w:r>
-      <w:r>
-        <w:rPr>
-          <w:rFonts w:ascii="Courier New" w:hAnsi="Courier New" w:cs="Courier New"/>
-        </w:rPr>
-        <w:t xml:space="preserve"> (32 decimal)</w:t>
-      </w:r>
-      <w:r>
-        <w:rPr>
-          <w:rFonts w:ascii="Courier New" w:hAnsi="Courier New" w:cs="Courier New"/>
-        </w:rPr>
-        <w:t xml:space="preserve"> (more research).</w:t>
-      </w:r>
-    </w:p>
-    <w:p>
-      <w:pPr>
-        <w:pStyle w:val="NoSpacing"/>
-        <w:pBdr>
-          <w:bottom w:val="single" w:sz="6" w:space="1" w:color="auto"/>
-        </w:pBdr>
-        <w:rPr>
-          <w:rFonts w:ascii="Courier New" w:hAnsi="Courier New" w:cs="Courier New"/>
-        </w:rPr>
-      </w:pPr>
-    </w:p>
-    <w:p>
-      <w:pPr>
-        <w:pStyle w:val="NoSpacing"/>
-        <w:pBdr>
-          <w:bottom w:val="single" w:sz="6" w:space="1" w:color="auto"/>
-        </w:pBdr>
-        <w:rPr>
-          <w:rFonts w:ascii="Courier New" w:hAnsi="Courier New" w:cs="Courier New"/>
-        </w:rPr>
-      </w:pPr>
-      <w:r>
-        <w:rPr>
-          <w:rFonts w:ascii="Courier New" w:hAnsi="Courier New" w:cs="Courier New"/>
-        </w:rPr>
-        <w:t>I will also verify that the patch matches the above in my existing</w:t>
-      </w:r>
-    </w:p>
-    <w:p>
-      <w:pPr>
-        <w:pStyle w:val="NoSpacing"/>
-        <w:pBdr>
-          <w:bottom w:val="single" w:sz="6" w:space="1" w:color="auto"/>
-        </w:pBdr>
-        <w:rPr>
-          <w:rFonts w:ascii="Courier New" w:hAnsi="Courier New" w:cs="Courier New"/>
-        </w:rPr>
-      </w:pPr>
-      <w:r>
-        <w:rPr>
-          <w:rFonts w:ascii="Courier New" w:hAnsi="Courier New" w:cs="Courier New"/>
-        </w:rPr>
-        <w:t>program / patch dump from the FTP program before trying to send the</w:t>
-      </w:r>
-    </w:p>
-    <w:p>
-      <w:pPr>
-        <w:pStyle w:val="NoSpacing"/>
-        <w:pBdr>
-          <w:bottom w:val="single" w:sz="6" w:space="1" w:color="auto"/>
-        </w:pBdr>
-        <w:rPr>
-          <w:rFonts w:ascii="Courier New" w:hAnsi="Courier New" w:cs="Courier New"/>
-        </w:rPr>
-      </w:pPr>
-      <w:r>
-        <w:rPr>
-          <w:rFonts w:ascii="Courier New" w:hAnsi="Courier New" w:cs="Courier New"/>
-        </w:rPr>
-        <w:t xml:space="preserve">Message.  </w:t>
-      </w:r>
-      <w:r>
-        <w:rPr>
-          <w:rFonts w:ascii="Courier New" w:hAnsi="Courier New" w:cs="Courier New"/>
-        </w:rPr>
-        <w:t xml:space="preserve">I will change a specific parameter, the value of the </w:t>
-      </w:r>
-    </w:p>
-    <w:p>
-      <w:pPr>
-        <w:pStyle w:val="NoSpacing"/>
-        <w:pBdr>
-          <w:bottom w:val="single" w:sz="6" w:space="1" w:color="auto"/>
-        </w:pBdr>
-        <w:rPr>
-          <w:rFonts w:ascii="Courier New" w:hAnsi="Courier New" w:cs="Courier New"/>
-        </w:rPr>
-      </w:pPr>
-      <w:r>
-        <w:rPr>
-          <w:rFonts w:ascii="Courier New" w:hAnsi="Courier New" w:cs="Courier New"/>
-          <w:highlight w:val="green"/>
-        </w:rPr>
-        <w:t>dynamics offset for split #1</w:t>
-      </w:r>
-      <w:r>
-        <w:rPr>
-          <w:rFonts w:ascii="Courier New" w:hAnsi="Courier New" w:cs="Courier New"/>
-        </w:rPr>
-        <w:t xml:space="preserve"> from it’s default value of 0x0a (middle, 10)</w:t>
-      </w:r>
-    </w:p>
-    <w:p>
-      <w:pPr>
-        <w:pStyle w:val="NoSpacing"/>
-        <w:pBdr>
-          <w:bottom w:val="single" w:sz="6" w:space="1" w:color="auto"/>
-        </w:pBdr>
-        <w:rPr>
-          <w:rFonts w:ascii="Courier New" w:hAnsi="Courier New" w:cs="Courier New"/>
-        </w:rPr>
-      </w:pPr>
-      <w:r>
-        <w:rPr>
-          <w:rFonts w:ascii="Courier New" w:hAnsi="Courier New" w:cs="Courier New"/>
-        </w:rPr>
-        <w:t xml:space="preserve">to 0x02 very close to the bottom, for a corresponding change to the </w:t>
-      </w:r>
-    </w:p>
-    <w:p>
-      <w:pPr>
-        <w:pStyle w:val="NoSpacing"/>
-        <w:pBdr>
-          <w:bottom w:val="single" w:sz="6" w:space="1" w:color="auto"/>
-        </w:pBdr>
-        <w:rPr>
-          <w:rFonts w:ascii="Courier New" w:hAnsi="Courier New" w:cs="Courier New"/>
-        </w:rPr>
-      </w:pPr>
-      <w:r>
-        <w:rPr>
-          <w:rFonts w:ascii="Courier New" w:hAnsi="Courier New" w:cs="Courier New"/>
-        </w:rPr>
-        <w:t>Checksum of -8 … so I think I add 24 decimal to the checksum of 1A 4B</w:t>
-      </w:r>
-    </w:p>
-    <w:p>
-      <w:pPr>
-        <w:pStyle w:val="NoSpacing"/>
-        <w:pBdr>
-          <w:bottom w:val="single" w:sz="6" w:space="1" w:color="auto"/>
-        </w:pBdr>
-        <w:rPr>
-          <w:rFonts w:ascii="Courier New" w:hAnsi="Courier New" w:cs="Courier New"/>
-          <w:lang w:val="es-ES"/>
-        </w:rPr>
-      </w:pPr>
-      <w:r>
-        <w:rPr>
-          <w:rFonts w:ascii="Courier New" w:hAnsi="Courier New" w:cs="Courier New"/>
-          <w:lang w:val="es-ES"/>
-        </w:rPr>
-        <w:t xml:space="preserve">== </w:t>
-      </w:r>
-      <w:r>
-        <w:rPr>
-          <w:rFonts w:ascii="Courier New" w:hAnsi="Courier New" w:cs="Courier New"/>
-          <w:highlight w:val="magenta"/>
-          <w:lang w:val="es-ES"/>
-        </w:rPr>
-        <w:t>1A 63</w:t>
-      </w:r>
-    </w:p>
-    <w:p>
-      <w:pPr>
-        <w:pStyle w:val="NoSpacing"/>
-        <w:pBdr>
-          <w:bottom w:val="single" w:sz="6" w:space="1" w:color="auto"/>
-        </w:pBdr>
-        <w:rPr>
-          <w:rFonts w:ascii="Courier New" w:hAnsi="Courier New" w:cs="Courier New"/>
-          <w:lang w:val="es-ES"/>
-        </w:rPr>
-      </w:pPr>
-    </w:p>
-    <w:p>
-      <w:pPr>
-        <w:pStyle w:val="NoSpacing"/>
-        <w:pBdr>
-          <w:bottom w:val="single" w:sz="6" w:space="1" w:color="auto"/>
-        </w:pBdr>
-        <w:rPr>
-          <w:rFonts w:ascii="Courier New" w:hAnsi="Courier New" w:cs="Courier New"/>
-          <w:b/>
-        </w:rPr>
-      </w:pPr>
-    </w:p>
-    <w:p>
-      <w:pPr>
-        <w:pStyle w:val="NoSpacing"/>
-        <w:pBdr>
-          <w:bottom w:val="single" w:sz="6" w:space="1" w:color="auto"/>
-        </w:pBdr>
-        <w:rPr>
-          <w:rFonts w:ascii="Courier New" w:hAnsi="Courier New" w:cs="Courier New"/>
-          <w:b/>
-        </w:rPr>
-      </w:pPr>
-    </w:p>
-    <w:p>
-      <w:pPr>
-        <w:pStyle w:val="NoSpacing"/>
-        <w:pBdr>
-          <w:bottom w:val="single" w:sz="6" w:space="1" w:color="auto"/>
-        </w:pBdr>
-        <w:rPr>
-          <w:rFonts w:ascii="Courier New" w:hAnsi="Courier New" w:cs="Courier New"/>
-          <w:b/>
-        </w:rPr>
-      </w:pPr>
-      <w:r>
-        <w:rPr>
-          <w:rFonts w:ascii="Courier New" w:hAnsi="Courier New" w:cs="Courier New"/>
-          <w:b/>
-        </w:rPr>
-        <w:t xml:space="preserve">CHANGE DYNAMIC </w:t>
-      </w:r>
-      <w:r>
-        <w:rPr>
-          <w:rFonts w:ascii="Courier New" w:hAnsi="Courier New" w:cs="Courier New"/>
-          <w:b/>
-        </w:rPr>
-        <w:t xml:space="preserve">OFFSET PATCH </w:t>
-      </w:r>
-    </w:p>
-    <w:p>
-      <w:pPr>
-        <w:pStyle w:val="NoSpacing"/>
-        <w:pBdr>
-          <w:bottom w:val="single" w:sz="6" w:space="1" w:color="auto"/>
-        </w:pBdr>
-        <w:rPr>
-          <w:rFonts w:ascii="Courier New" w:hAnsi="Courier New" w:cs="Courier New"/>
-        </w:rPr>
-      </w:pPr>
-    </w:p>
-    <w:p>
-      <w:pPr>
-        <w:pStyle w:val="NoSpacing"/>
-        <w:pBdr>
-          <w:bottom w:val="single" w:sz="6" w:space="1" w:color="auto"/>
-        </w:pBdr>
-        <w:rPr>
-          <w:rFonts w:ascii="Courier New" w:hAnsi="Courier New" w:cs="Courier New"/>
-        </w:rPr>
-      </w:pPr>
-      <w:r>
-        <w:rPr>
-          <w:rFonts w:ascii="Courier New" w:hAnsi="Courier New" w:cs="Courier New"/>
-        </w:rPr>
-        <w:t xml:space="preserve">F0 00 01 6E 01 </w:t>
-      </w:r>
-      <w:r>
-        <w:rPr>
-          <w:rFonts w:ascii="Courier New" w:hAnsi="Courier New" w:cs="Courier New"/>
-          <w:highlight w:val="cyan"/>
-        </w:rPr>
-        <w:t>4</w:t>
-      </w:r>
-      <w:r>
-        <w:rPr>
-          <w:rFonts w:ascii="Courier New" w:hAnsi="Courier New" w:cs="Courier New"/>
-          <w:highlight w:val="cyan"/>
-        </w:rPr>
-        <w:t>1</w:t>
-      </w:r>
-      <w:r>
-        <w:rPr>
-          <w:rFonts w:ascii="Courier New" w:hAnsi="Courier New" w:cs="Courier New"/>
-        </w:rPr>
-        <w:t xml:space="preserve"> 00 01 00 18 1F 06 06 00 6E 20 </w:t>
-      </w:r>
-    </w:p>
-    <w:p>
-      <w:pPr>
-        <w:pStyle w:val="NoSpacing"/>
-        <w:pBdr>
-          <w:bottom w:val="single" w:sz="6" w:space="1" w:color="auto"/>
-        </w:pBdr>
-        <w:rPr>
-          <w:rFonts w:ascii="Courier New" w:hAnsi="Courier New" w:cs="Courier New"/>
-          <w:lang w:val="es-ES"/>
-        </w:rPr>
-      </w:pPr>
-      <w:r>
-        <w:rPr>
-          <w:rFonts w:ascii="Courier New" w:hAnsi="Courier New" w:cs="Courier New"/>
-          <w:lang w:val="es-ES"/>
-        </w:rPr>
-        <w:t xml:space="preserve">02 00 00 00 00 00 18 00 14 0A 00 00 00 00 00 18 </w:t>
-      </w:r>
-    </w:p>
-    <w:p>
-      <w:pPr>
-        <w:pStyle w:val="NoSpacing"/>
-        <w:pBdr>
-          <w:bottom w:val="single" w:sz="6" w:space="1" w:color="auto"/>
-        </w:pBdr>
-        <w:rPr>
-          <w:rFonts w:ascii="Courier New" w:hAnsi="Courier New" w:cs="Courier New"/>
-          <w:lang w:val="es-ES"/>
-        </w:rPr>
-      </w:pPr>
-      <w:r>
-        <w:rPr>
-          <w:rFonts w:ascii="Courier New" w:hAnsi="Courier New" w:cs="Courier New"/>
-          <w:lang w:val="es-ES"/>
-        </w:rPr>
-        <w:t xml:space="preserve">00 14 </w:t>
-      </w:r>
-      <w:r>
-        <w:rPr>
-          <w:rFonts w:ascii="Courier New" w:hAnsi="Courier New" w:cs="Courier New"/>
-          <w:highlight w:val="green"/>
-          <w:lang w:val="es-ES"/>
-        </w:rPr>
-        <w:t>02</w:t>
-      </w:r>
-      <w:r>
-        <w:rPr>
-          <w:rFonts w:ascii="Courier New" w:hAnsi="Courier New" w:cs="Courier New"/>
-          <w:lang w:val="es-ES"/>
-        </w:rPr>
-        <w:t xml:space="preserve"> 00</w:t>
-      </w:r>
-      <w:r>
-        <w:rPr>
-          <w:rFonts w:ascii="Courier New" w:hAnsi="Courier New" w:cs="Courier New"/>
-          <w:lang w:val="es-ES"/>
-        </w:rPr>
-        <w:t xml:space="preserve"> </w:t>
-      </w:r>
-      <w:r>
-        <w:rPr>
-          <w:rFonts w:ascii="Courier New" w:hAnsi="Courier New" w:cs="Courier New"/>
-          <w:lang w:val="es-ES"/>
-        </w:rPr>
-        <w:t xml:space="preserve">00 00 00 00 18 00 14 0A 00 00 00 00 </w:t>
-      </w:r>
-    </w:p>
-    <w:p>
-      <w:pPr>
-        <w:pStyle w:val="NoSpacing"/>
-        <w:pBdr>
-          <w:bottom w:val="single" w:sz="6" w:space="1" w:color="auto"/>
-        </w:pBdr>
-        <w:rPr>
-          <w:rFonts w:ascii="Courier New" w:hAnsi="Courier New" w:cs="Courier New"/>
-          <w:lang w:val="es-ES"/>
-        </w:rPr>
-      </w:pPr>
-      <w:r>
-        <w:rPr>
-          <w:rFonts w:ascii="Courier New" w:hAnsi="Courier New" w:cs="Courier New"/>
-          <w:lang w:val="es-ES"/>
-        </w:rPr>
-        <w:t>00 18 00 14 0A 00</w:t>
-      </w:r>
-      <w:r>
-        <w:rPr>
-          <w:rFonts w:ascii="Courier New" w:hAnsi="Courier New" w:cs="Courier New"/>
-          <w:lang w:val="es-ES"/>
-        </w:rPr>
-        <w:t xml:space="preserve"> </w:t>
-      </w:r>
-      <w:r>
-        <w:rPr>
-          <w:rFonts w:ascii="Courier New" w:hAnsi="Courier New" w:cs="Courier New"/>
-          <w:lang w:val="es-ES"/>
-        </w:rPr>
-        <w:t xml:space="preserve">00 00 00 00 18 00 14 0A 00 00 </w:t>
-      </w:r>
-    </w:p>
-    <w:p>
-      <w:pPr>
-        <w:pStyle w:val="NoSpacing"/>
-        <w:pBdr>
-          <w:bottom w:val="single" w:sz="6" w:space="1" w:color="auto"/>
-        </w:pBdr>
-        <w:rPr>
-          <w:rFonts w:ascii="Courier New" w:hAnsi="Courier New" w:cs="Courier New"/>
-          <w:lang w:val="es-ES"/>
-        </w:rPr>
-      </w:pPr>
-      <w:r>
-        <w:rPr>
-          <w:rFonts w:ascii="Courier New" w:hAnsi="Courier New" w:cs="Courier New"/>
-          <w:lang w:val="es-ES"/>
-        </w:rPr>
-        <w:t>00 01 02 03 04 05 06 07</w:t>
-      </w:r>
-      <w:r>
-        <w:rPr>
-          <w:rFonts w:ascii="Courier New" w:hAnsi="Courier New" w:cs="Courier New"/>
-          <w:lang w:val="es-ES"/>
-        </w:rPr>
-        <w:t xml:space="preserve"> </w:t>
-      </w:r>
-      <w:r>
-        <w:rPr>
-          <w:rFonts w:ascii="Courier New" w:hAnsi="Courier New" w:cs="Courier New"/>
-          <w:lang w:val="es-ES"/>
-        </w:rPr>
-        <w:t xml:space="preserve">08 09 0A 0B 0C 0D 0E 0F </w:t>
-      </w:r>
-    </w:p>
-    <w:p>
-      <w:pPr>
-        <w:pStyle w:val="NoSpacing"/>
-        <w:pBdr>
-          <w:bottom w:val="single" w:sz="6" w:space="1" w:color="auto"/>
-        </w:pBdr>
-        <w:rPr>
-          <w:rFonts w:ascii="Courier New" w:hAnsi="Courier New" w:cs="Courier New"/>
-          <w:lang w:val="es-ES"/>
-        </w:rPr>
-      </w:pPr>
-      <w:r>
-        <w:rPr>
-          <w:rFonts w:ascii="Courier New" w:hAnsi="Courier New" w:cs="Courier New"/>
-          <w:lang w:val="es-ES"/>
-        </w:rPr>
-        <w:t>10 11 12 13 14 15 16 17 18 19</w:t>
-      </w:r>
-      <w:r>
-        <w:rPr>
-          <w:rFonts w:ascii="Courier New" w:hAnsi="Courier New" w:cs="Courier New"/>
-          <w:lang w:val="es-ES"/>
-        </w:rPr>
-        <w:t xml:space="preserve"> </w:t>
-      </w:r>
-      <w:r>
-        <w:rPr>
-          <w:rFonts w:ascii="Courier New" w:hAnsi="Courier New" w:cs="Courier New"/>
-          <w:lang w:val="es-ES"/>
-        </w:rPr>
-        <w:t xml:space="preserve">1A 1B 1C 1D 1E 1F </w:t>
-      </w:r>
-    </w:p>
-    <w:p>
-      <w:pPr>
-        <w:pStyle w:val="NoSpacing"/>
-        <w:pBdr>
-          <w:bottom w:val="single" w:sz="6" w:space="1" w:color="auto"/>
-        </w:pBdr>
-        <w:rPr>
-          <w:rFonts w:ascii="Courier New" w:hAnsi="Courier New" w:cs="Courier New"/>
-          <w:lang w:val="es-ES"/>
-        </w:rPr>
-      </w:pPr>
-      <w:r>
-        <w:rPr>
-          <w:rFonts w:ascii="Courier New" w:hAnsi="Courier New" w:cs="Courier New"/>
-          <w:lang w:val="es-ES"/>
-        </w:rPr>
-        <w:t>20 21 22 23 24 25 26 27 28 29 2A 2B</w:t>
-      </w:r>
-      <w:r>
-        <w:rPr>
-          <w:rFonts w:ascii="Courier New" w:hAnsi="Courier New" w:cs="Courier New"/>
-          <w:lang w:val="es-ES"/>
-        </w:rPr>
-        <w:t xml:space="preserve"> </w:t>
-      </w:r>
-      <w:r>
-        <w:rPr>
-          <w:rFonts w:ascii="Courier New" w:hAnsi="Courier New" w:cs="Courier New"/>
-          <w:lang w:val="es-ES"/>
-        </w:rPr>
-        <w:t xml:space="preserve">2C 2D 2E 2F </w:t>
-      </w:r>
-    </w:p>
-    <w:p>
-      <w:pPr>
-        <w:pStyle w:val="NoSpacing"/>
-        <w:pBdr>
-          <w:bottom w:val="single" w:sz="6" w:space="1" w:color="auto"/>
-        </w:pBdr>
-        <w:rPr>
-          <w:rFonts w:ascii="Courier New" w:hAnsi="Courier New" w:cs="Courier New"/>
-          <w:lang w:val="es-ES"/>
-        </w:rPr>
-      </w:pPr>
-      <w:r>
-        <w:rPr>
-          <w:rFonts w:ascii="Courier New" w:hAnsi="Courier New" w:cs="Courier New"/>
-          <w:lang w:val="es-ES"/>
-        </w:rPr>
-        <w:t>30 31 32 33 34 35 36 37 38 39 3A 3B 3C 3D</w:t>
-      </w:r>
-      <w:r>
-        <w:rPr>
-          <w:rFonts w:ascii="Courier New" w:hAnsi="Courier New" w:cs="Courier New"/>
-          <w:lang w:val="es-ES"/>
-        </w:rPr>
-        <w:t xml:space="preserve"> </w:t>
-      </w:r>
-      <w:r>
-        <w:rPr>
-          <w:rFonts w:ascii="Courier New" w:hAnsi="Courier New" w:cs="Courier New"/>
-          <w:lang w:val="es-ES"/>
-        </w:rPr>
-        <w:t xml:space="preserve">3E 3F </w:t>
-      </w:r>
-    </w:p>
-    <w:p>
-      <w:pPr>
-        <w:pStyle w:val="NoSpacing"/>
-        <w:pBdr>
-          <w:bottom w:val="single" w:sz="6" w:space="1" w:color="auto"/>
-        </w:pBdr>
-        <w:rPr>
-          <w:rFonts w:ascii="Courier New" w:hAnsi="Courier New" w:cs="Courier New"/>
-          <w:lang w:val="es-ES"/>
-        </w:rPr>
-      </w:pPr>
-      <w:r>
-        <w:rPr>
-          <w:rFonts w:ascii="Courier New" w:hAnsi="Courier New" w:cs="Courier New"/>
-          <w:lang w:val="es-ES"/>
-        </w:rPr>
-        <w:t xml:space="preserve">50 72 6F 67 72 61 6D 20 00 00 00 </w:t>
-      </w:r>
-      <w:r>
-        <w:rPr>
-          <w:rFonts w:ascii="Courier New" w:hAnsi="Courier New" w:cs="Courier New"/>
-          <w:highlight w:val="magenta"/>
-          <w:lang w:val="es-ES"/>
-        </w:rPr>
-        <w:t xml:space="preserve">1A </w:t>
-      </w:r>
-      <w:r>
-        <w:rPr>
-          <w:rFonts w:ascii="Courier New" w:hAnsi="Courier New" w:cs="Courier New"/>
-          <w:highlight w:val="magenta"/>
-          <w:lang w:val="es-ES"/>
-        </w:rPr>
-        <w:t>6</w:t>
-      </w:r>
-      <w:r>
-        <w:rPr>
-          <w:rFonts w:ascii="Courier New" w:hAnsi="Courier New" w:cs="Courier New"/>
-          <w:highlight w:val="magenta"/>
-          <w:lang w:val="es-ES"/>
-        </w:rPr>
-        <w:t>3</w:t>
-      </w:r>
-      <w:r>
-        <w:rPr>
-          <w:rFonts w:ascii="Courier New" w:hAnsi="Courier New" w:cs="Courier New"/>
-          <w:lang w:val="es-ES"/>
-        </w:rPr>
-        <w:t xml:space="preserve"> F7</w:t>
-      </w:r>
-    </w:p>
-    <w:p>
-      <w:pPr>
-        <w:pStyle w:val="NoSpacing"/>
-        <w:pBdr>
-          <w:bottom w:val="single" w:sz="6" w:space="1" w:color="auto"/>
-        </w:pBdr>
-        <w:rPr>
-          <w:rFonts w:ascii="Courier New" w:hAnsi="Courier New" w:cs="Courier New"/>
-          <w:lang w:val="es-ES"/>
-        </w:rPr>
-      </w:pPr>
-    </w:p>
-    <w:p>
-      <w:pPr>
-        <w:pStyle w:val="NoSpacing"/>
-        <w:pBdr>
-          <w:bottom w:val="single" w:sz="6" w:space="1" w:color="auto"/>
-        </w:pBdr>
-        <w:rPr>
-          <w:rFonts w:ascii="Courier New" w:hAnsi="Courier New" w:cs="Courier New"/>
-        </w:rPr>
-      </w:pPr>
-      <w:r>
-        <w:rPr>
-          <w:rFonts w:ascii="Courier New" w:hAnsi="Courier New" w:cs="Courier New"/>
-        </w:rPr>
-        <w:t>Well that didn’t work w</w:t>
-      </w:r>
-      <w:r>
-        <w:rPr>
-          <w:rFonts w:ascii="Courier New" w:hAnsi="Courier New" w:cs="Courier New"/>
-        </w:rPr>
-        <w:t xml:space="preserve">ith 41, though it returned what looked </w:t>
-      </w:r>
-    </w:p>
-    <w:p>
-      <w:pPr>
-        <w:pStyle w:val="NoSpacing"/>
-        <w:pBdr>
-          <w:bottom w:val="single" w:sz="6" w:space="1" w:color="auto"/>
-        </w:pBdr>
-        <w:rPr>
-          <w:rFonts w:ascii="Courier New" w:hAnsi="Courier New" w:cs="Courier New"/>
-        </w:rPr>
-      </w:pPr>
-      <w:r>
-        <w:rPr>
-          <w:rFonts w:ascii="Courier New" w:hAnsi="Courier New" w:cs="Courier New"/>
-        </w:rPr>
-        <w:t xml:space="preserve">Initially looked like an ack, </w:t>
-      </w:r>
-      <w:r>
-        <w:rPr>
-          <w:rFonts w:ascii="Courier New" w:hAnsi="Courier New" w:cs="Courier New"/>
-          <w:highlight w:val="yellow"/>
-        </w:rPr>
-        <w:t>maybe 0x11 is an error</w:t>
-      </w:r>
-      <w:r>
-        <w:rPr>
-          <w:rFonts w:ascii="Courier New" w:hAnsi="Courier New" w:cs="Courier New"/>
-        </w:rPr>
-        <w:t>?</w:t>
-      </w:r>
-    </w:p>
-    <w:p>
-      <w:pPr>
-        <w:pStyle w:val="NoSpacing"/>
-        <w:pBdr>
-          <w:bottom w:val="single" w:sz="6" w:space="1" w:color="auto"/>
-        </w:pBdr>
-        <w:rPr>
-          <w:rFonts w:ascii="Courier New" w:hAnsi="Courier New" w:cs="Courier New"/>
-        </w:rPr>
-      </w:pPr>
-    </w:p>
-    <w:p>
-      <w:pPr>
-        <w:pStyle w:val="NoSpacing"/>
-        <w:pBdr>
-          <w:bottom w:val="single" w:sz="6" w:space="1" w:color="auto"/>
-        </w:pBdr>
-        <w:rPr>
-          <w:rFonts w:ascii="Courier New" w:hAnsi="Courier New" w:cs="Courier New"/>
-        </w:rPr>
-      </w:pPr>
-      <w:r>
-        <w:rPr>
-          <w:rFonts w:ascii="Courier New" w:hAnsi="Courier New" w:cs="Courier New"/>
-        </w:rPr>
-        <w:t xml:space="preserve">          </w:t>
-      </w:r>
-      <w:r>
-        <w:rPr>
-          <w:rFonts w:ascii="Courier New" w:hAnsi="Courier New" w:cs="Courier New"/>
-        </w:rPr>
-        <w:t xml:space="preserve">F0 00 01 6E 01 </w:t>
-      </w:r>
-      <w:r>
-        <w:rPr>
-          <w:rFonts w:ascii="Courier New" w:hAnsi="Courier New" w:cs="Courier New"/>
-          <w:highlight w:val="yellow"/>
-        </w:rPr>
-        <w:t>11</w:t>
-      </w:r>
-      <w:r>
-        <w:rPr>
-          <w:rFonts w:ascii="Courier New" w:hAnsi="Courier New" w:cs="Courier New"/>
-        </w:rPr>
-        <w:t xml:space="preserve"> F7</w:t>
-      </w:r>
-    </w:p>
-    <w:p>
-      <w:pPr>
-        <w:pStyle w:val="NoSpacing"/>
-        <w:pBdr>
-          <w:bottom w:val="single" w:sz="6" w:space="1" w:color="auto"/>
-        </w:pBdr>
-        <w:rPr>
-          <w:rFonts w:ascii="Courier New" w:hAnsi="Courier New" w:cs="Courier New"/>
-        </w:rPr>
-      </w:pPr>
-    </w:p>
-    <w:p>
-      <w:pPr>
-        <w:pStyle w:val="NoSpacing"/>
-        <w:pBdr>
-          <w:bottom w:val="single" w:sz="6" w:space="1" w:color="auto"/>
-        </w:pBdr>
-        <w:rPr>
-          <w:rFonts w:ascii="Courier New" w:hAnsi="Courier New" w:cs="Courier New"/>
-        </w:rPr>
-      </w:pPr>
-      <w:r>
-        <w:rPr>
-          <w:rFonts w:ascii="Courier New" w:hAnsi="Courier New" w:cs="Courier New"/>
-        </w:rPr>
-        <w:t>01 = patch request to controller</w:t>
-      </w:r>
-    </w:p>
-    <w:p>
-      <w:pPr>
-        <w:pStyle w:val="NoSpacing"/>
-        <w:pBdr>
-          <w:bottom w:val="single" w:sz="6" w:space="1" w:color="auto"/>
-        </w:pBdr>
-        <w:rPr>
-          <w:rFonts w:ascii="Courier New" w:hAnsi="Courier New" w:cs="Courier New"/>
-        </w:rPr>
-      </w:pPr>
-      <w:r>
-        <w:rPr>
-          <w:rFonts w:ascii="Courier New" w:hAnsi="Courier New" w:cs="Courier New"/>
-          <w:highlight w:val="yellow"/>
-        </w:rPr>
-        <w:t xml:space="preserve">11 = </w:t>
-      </w:r>
-      <w:r>
-        <w:rPr>
-          <w:rFonts w:ascii="Courier New" w:hAnsi="Courier New" w:cs="Courier New"/>
-          <w:highlight w:val="yellow"/>
-        </w:rPr>
-        <w:t xml:space="preserve">? </w:t>
-      </w:r>
-      <w:r>
-        <w:rPr>
-          <w:rFonts w:ascii="Courier New" w:hAnsi="Courier New" w:cs="Courier New"/>
-          <w:highlight w:val="yellow"/>
-        </w:rPr>
-        <w:t>error from controller</w:t>
-      </w:r>
-      <w:r>
-        <w:rPr>
-          <w:rFonts w:ascii="Courier New" w:hAnsi="Courier New" w:cs="Courier New"/>
-          <w:highlight w:val="yellow"/>
-        </w:rPr>
-        <w:t xml:space="preserve"> </w:t>
-      </w:r>
-      <w:r>
-        <w:rPr>
-          <w:rFonts w:ascii="Courier New" w:hAnsi="Courier New" w:cs="Courier New"/>
-          <w:highlight w:val="yellow"/>
-        </w:rPr>
-        <w:t>?</w:t>
-      </w:r>
-    </w:p>
-    <w:p>
-      <w:pPr>
-        <w:pStyle w:val="NoSpacing"/>
-        <w:pBdr>
-          <w:bottom w:val="single" w:sz="6" w:space="1" w:color="auto"/>
-        </w:pBdr>
-        <w:rPr>
-          <w:rFonts w:ascii="Courier New" w:hAnsi="Courier New" w:cs="Courier New"/>
-        </w:rPr>
-      </w:pPr>
-      <w:r>
-        <w:rPr>
-          <w:rFonts w:ascii="Courier New" w:hAnsi="Courier New" w:cs="Courier New"/>
-          <w:highlight w:val="cyan"/>
-        </w:rPr>
-        <w:t>12</w:t>
-      </w:r>
-      <w:r>
-        <w:rPr>
-          <w:rFonts w:ascii="Courier New" w:hAnsi="Courier New" w:cs="Courier New"/>
-        </w:rPr>
-        <w:t xml:space="preserve"> = ack from controller</w:t>
-      </w:r>
-    </w:p>
-    <w:p>
-      <w:pPr>
-        <w:pStyle w:val="NoSpacing"/>
-        <w:pBdr>
-          <w:bottom w:val="single" w:sz="6" w:space="1" w:color="auto"/>
-        </w:pBdr>
-        <w:rPr>
-          <w:rFonts w:ascii="Courier New" w:hAnsi="Courier New" w:cs="Courier New"/>
-        </w:rPr>
-      </w:pPr>
-      <w:r>
-        <w:rPr>
-          <w:rFonts w:ascii="Courier New" w:hAnsi="Courier New" w:cs="Courier New"/>
-          <w:highlight w:val="cyan"/>
-        </w:rPr>
-        <w:t>21</w:t>
-      </w:r>
-      <w:r>
-        <w:rPr>
-          <w:rFonts w:ascii="Courier New" w:hAnsi="Courier New" w:cs="Courier New"/>
-        </w:rPr>
-        <w:t xml:space="preserve"> = patch request reply from controller</w:t>
-      </w:r>
-    </w:p>
-    <w:p>
-      <w:pPr>
-        <w:pStyle w:val="NoSpacing"/>
-        <w:pBdr>
-          <w:bottom w:val="single" w:sz="6" w:space="1" w:color="auto"/>
-        </w:pBdr>
-        <w:rPr>
-          <w:rFonts w:ascii="Courier New" w:hAnsi="Courier New" w:cs="Courier New"/>
-        </w:rPr>
-      </w:pPr>
-      <w:r>
-        <w:rPr>
-          <w:rFonts w:ascii="Courier New" w:hAnsi="Courier New" w:cs="Courier New"/>
-          <w:highlight w:val="yellow"/>
-        </w:rPr>
-        <w:t>22 =</w:t>
-      </w:r>
-      <w:r>
-        <w:rPr>
-          <w:rFonts w:ascii="Courier New" w:hAnsi="Courier New" w:cs="Courier New"/>
-          <w:highlight w:val="yellow"/>
-        </w:rPr>
-        <w:t xml:space="preserve"> </w:t>
-      </w:r>
-      <w:r>
-        <w:rPr>
-          <w:rFonts w:ascii="Courier New" w:hAnsi="Courier New" w:cs="Courier New"/>
-          <w:highlight w:val="yellow"/>
-        </w:rPr>
-        <w:t>? Error from controller ?</w:t>
-      </w:r>
-    </w:p>
-    <w:p>
-      <w:pPr>
-        <w:pStyle w:val="NoSpacing"/>
-        <w:pBdr>
-          <w:bottom w:val="single" w:sz="6" w:space="1" w:color="auto"/>
-        </w:pBdr>
-        <w:rPr>
-          <w:rFonts w:ascii="Courier New" w:hAnsi="Courier New" w:cs="Courier New"/>
-        </w:rPr>
-      </w:pPr>
-      <w:r>
-        <w:rPr>
-          <w:rFonts w:ascii="Courier New" w:hAnsi="Courier New" w:cs="Courier New"/>
-          <w:highlight w:val="cyan"/>
-        </w:rPr>
-        <w:t>41</w:t>
-      </w:r>
-      <w:r>
-        <w:rPr>
-          <w:rFonts w:ascii="Courier New" w:hAnsi="Courier New" w:cs="Courier New"/>
-        </w:rPr>
-        <w:t xml:space="preserve"> = patch dump to controller</w:t>
-      </w:r>
-    </w:p>
-    <w:p>
-      <w:pPr>
-        <w:pStyle w:val="NoSpacing"/>
-        <w:pBdr>
-          <w:bottom w:val="single" w:sz="6" w:space="1" w:color="auto"/>
-        </w:pBdr>
-        <w:rPr>
-          <w:rFonts w:ascii="Courier New" w:hAnsi="Courier New" w:cs="Courier New"/>
-        </w:rPr>
-      </w:pPr>
-    </w:p>
-    <w:p>
-      <w:pPr>
-        <w:pStyle w:val="NoSpacing"/>
-        <w:pBdr>
-          <w:bottom w:val="single" w:sz="6" w:space="1" w:color="auto"/>
-        </w:pBdr>
-        <w:rPr>
-          <w:rFonts w:ascii="Courier New" w:hAnsi="Courier New" w:cs="Courier New"/>
-        </w:rPr>
-      </w:pPr>
-      <w:r>
-        <w:rPr>
-          <w:rFonts w:ascii="Courier New" w:hAnsi="Courier New" w:cs="Courier New"/>
-        </w:rPr>
-        <w:t>So, I continued trying it, this time with a made up</w:t>
-      </w:r>
-    </w:p>
-    <w:p>
-      <w:pPr>
-        <w:pStyle w:val="NoSpacing"/>
-        <w:pBdr>
-          <w:bottom w:val="single" w:sz="6" w:space="1" w:color="auto"/>
-        </w:pBdr>
-        <w:rPr>
-          <w:rFonts w:ascii="Courier New" w:hAnsi="Courier New" w:cs="Courier New"/>
-        </w:rPr>
-      </w:pPr>
-      <w:r>
-        <w:rPr>
-          <w:rFonts w:ascii="Courier New" w:hAnsi="Courier New" w:cs="Courier New"/>
-        </w:rPr>
-        <w:t>Request code of 0x02 … and I got the following reply, where</w:t>
-      </w:r>
-    </w:p>
-    <w:p>
-      <w:pPr>
-        <w:pStyle w:val="NoSpacing"/>
-        <w:pBdr>
-          <w:bottom w:val="single" w:sz="6" w:space="1" w:color="auto"/>
-        </w:pBdr>
-        <w:rPr>
-          <w:rFonts w:ascii="Courier New" w:hAnsi="Courier New" w:cs="Courier New"/>
-        </w:rPr>
-      </w:pPr>
-      <w:r>
-        <w:rPr>
-          <w:rFonts w:ascii="Courier New" w:hAnsi="Courier New" w:cs="Courier New"/>
-        </w:rPr>
-        <w:t>Maybe 22 is an error from the controller too.</w:t>
-      </w:r>
-    </w:p>
-    <w:p>
-      <w:pPr>
-        <w:pStyle w:val="NoSpacing"/>
-        <w:pBdr>
-          <w:bottom w:val="single" w:sz="6" w:space="1" w:color="auto"/>
-        </w:pBdr>
-        <w:rPr>
-          <w:rFonts w:ascii="Courier New" w:hAnsi="Courier New" w:cs="Courier New"/>
-        </w:rPr>
-      </w:pPr>
-    </w:p>
-    <w:p>
-      <w:pPr>
-        <w:pStyle w:val="NoSpacing"/>
-        <w:pBdr>
-          <w:bottom w:val="single" w:sz="6" w:space="1" w:color="auto"/>
-        </w:pBdr>
-        <w:rPr>
-          <w:rFonts w:ascii="Courier New" w:hAnsi="Courier New" w:cs="Courier New"/>
-        </w:rPr>
-      </w:pPr>
-      <w:r>
-        <w:rPr>
-          <w:rFonts w:ascii="Courier New" w:hAnsi="Courier New" w:cs="Courier New"/>
-        </w:rPr>
-        <w:t xml:space="preserve">      </w:t>
-      </w:r>
-      <w:r>
-        <w:rPr>
-          <w:rFonts w:ascii="Courier New" w:hAnsi="Courier New" w:cs="Courier New"/>
-        </w:rPr>
-        <w:t xml:space="preserve">F0 00 01 6E 01 </w:t>
-      </w:r>
-      <w:r>
-        <w:rPr>
-          <w:rFonts w:ascii="Courier New" w:hAnsi="Courier New" w:cs="Courier New"/>
-          <w:highlight w:val="yellow"/>
-        </w:rPr>
-        <w:t>22</w:t>
-      </w:r>
-      <w:r>
-        <w:rPr>
-          <w:rFonts w:ascii="Courier New" w:hAnsi="Courier New" w:cs="Courier New"/>
-        </w:rPr>
-        <w:t xml:space="preserve"> 00 01 04 42 41 3F 08 08 02 00 01 00</w:t>
-      </w:r>
-    </w:p>
-    <w:p>
-      <w:pPr>
-        <w:pStyle w:val="NoSpacing"/>
-        <w:pBdr>
-          <w:bottom w:val="single" w:sz="6" w:space="1" w:color="auto"/>
-        </w:pBdr>
-        <w:rPr>
-          <w:rFonts w:ascii="Courier New" w:hAnsi="Courier New" w:cs="Courier New"/>
-        </w:rPr>
-      </w:pPr>
-      <w:r>
-        <w:rPr>
-          <w:rFonts w:ascii="Courier New" w:hAnsi="Courier New" w:cs="Courier New"/>
-        </w:rPr>
-        <w:t xml:space="preserve">      </w:t>
-      </w:r>
-      <w:r>
-        <w:rPr>
-          <w:rFonts w:ascii="Courier New" w:hAnsi="Courier New" w:cs="Courier New"/>
-        </w:rPr>
-        <w:t>20 00 08 08 06 04 01 02 20 03 49 F7</w:t>
-      </w:r>
-    </w:p>
-    <w:p>
-      <w:pPr>
-        <w:pStyle w:val="NoSpacing"/>
-        <w:pBdr>
-          <w:bottom w:val="single" w:sz="6" w:space="1" w:color="auto"/>
-        </w:pBdr>
-        <w:rPr>
-          <w:rFonts w:ascii="Courier New" w:hAnsi="Courier New" w:cs="Courier New"/>
-        </w:rPr>
-      </w:pPr>
-    </w:p>
-    <w:p>
-      <w:pPr>
-        <w:pStyle w:val="NoSpacing"/>
-        <w:pBdr>
-          <w:bottom w:val="single" w:sz="6" w:space="1" w:color="auto"/>
-        </w:pBdr>
-        <w:rPr>
-          <w:rFonts w:ascii="Courier New" w:hAnsi="Courier New" w:cs="Courier New"/>
-        </w:rPr>
-      </w:pPr>
-      <w:r>
-        <w:rPr>
-          <w:rFonts w:ascii="Courier New" w:hAnsi="Courier New" w:cs="Courier New"/>
-        </w:rPr>
-        <w:t>Maybe the checksum is wrong</w:t>
-      </w:r>
-    </w:p>
-    <w:p>
-      <w:pPr>
-        <w:pStyle w:val="NoSpacing"/>
-        <w:pBdr>
-          <w:bottom w:val="single" w:sz="6" w:space="1" w:color="auto"/>
-        </w:pBdr>
-        <w:rPr>
-          <w:rFonts w:ascii="Courier New" w:hAnsi="Courier New" w:cs="Courier New"/>
-        </w:rPr>
-      </w:pPr>
-    </w:p>
-    <w:p>
-      <w:pPr>
-        <w:pStyle w:val="NoSpacing"/>
-        <w:pBdr>
-          <w:bottom w:val="single" w:sz="6" w:space="1" w:color="auto"/>
-        </w:pBdr>
-        <w:rPr>
-          <w:rFonts w:ascii="Courier New" w:hAnsi="Courier New" w:cs="Courier New"/>
-          <w:lang w:val="es-ES"/>
-        </w:rPr>
-      </w:pPr>
-      <w:r>
-        <w:rPr>
-          <w:rFonts w:ascii="Courier New" w:hAnsi="Courier New" w:cs="Courier New"/>
-          <w:lang w:val="es-ES"/>
-        </w:rPr>
-        <w:t xml:space="preserve">F0 00 01 6E 01 </w:t>
-      </w:r>
-      <w:r>
-        <w:rPr>
-          <w:rFonts w:ascii="Courier New" w:hAnsi="Courier New" w:cs="Courier New"/>
-          <w:highlight w:val="cyan"/>
-          <w:lang w:val="es-ES"/>
-        </w:rPr>
-        <w:t>41</w:t>
-      </w:r>
-      <w:r>
-        <w:rPr>
-          <w:rFonts w:ascii="Courier New" w:hAnsi="Courier New" w:cs="Courier New"/>
-          <w:lang w:val="es-ES"/>
-        </w:rPr>
-        <w:t xml:space="preserve"> 00 01 00 18 1F 06 06 00 6E 20 </w:t>
-      </w:r>
-    </w:p>
-    <w:p>
-      <w:pPr>
-        <w:pStyle w:val="NoSpacing"/>
-        <w:pBdr>
-          <w:bottom w:val="single" w:sz="6" w:space="1" w:color="auto"/>
-        </w:pBdr>
-        <w:rPr>
-          <w:rFonts w:ascii="Courier New" w:hAnsi="Courier New" w:cs="Courier New"/>
-          <w:lang w:val="es-ES"/>
-        </w:rPr>
-      </w:pPr>
-      <w:r>
-        <w:rPr>
-          <w:rFonts w:ascii="Courier New" w:hAnsi="Courier New" w:cs="Courier New"/>
-          <w:lang w:val="es-ES"/>
-        </w:rPr>
-        <w:t xml:space="preserve">02 00 00 00 00 00 18 00 14 0A 00 00 00 00 00 18 </w:t>
-      </w:r>
-    </w:p>
-    <w:p>
-      <w:pPr>
-        <w:pStyle w:val="NoSpacing"/>
-        <w:pBdr>
-          <w:bottom w:val="single" w:sz="6" w:space="1" w:color="auto"/>
-        </w:pBdr>
-        <w:rPr>
-          <w:rFonts w:ascii="Courier New" w:hAnsi="Courier New" w:cs="Courier New"/>
-          <w:lang w:val="es-ES"/>
-        </w:rPr>
-      </w:pPr>
-      <w:r>
-        <w:rPr>
-          <w:rFonts w:ascii="Courier New" w:hAnsi="Courier New" w:cs="Courier New"/>
-          <w:lang w:val="es-ES"/>
-        </w:rPr>
-        <w:t xml:space="preserve">00 14 </w:t>
-      </w:r>
-      <w:r>
-        <w:rPr>
-          <w:rFonts w:ascii="Courier New" w:hAnsi="Courier New" w:cs="Courier New"/>
-          <w:highlight w:val="green"/>
-          <w:lang w:val="es-ES"/>
-        </w:rPr>
-        <w:t>02</w:t>
-      </w:r>
-      <w:r>
-        <w:rPr>
-          <w:rFonts w:ascii="Courier New" w:hAnsi="Courier New" w:cs="Courier New"/>
-          <w:lang w:val="es-ES"/>
-        </w:rPr>
-        <w:t xml:space="preserve"> 00 00 00 00 00 18 00 14 0A 00 00 00 00 </w:t>
-      </w:r>
-    </w:p>
-    <w:p>
-      <w:pPr>
-        <w:pStyle w:val="NoSpacing"/>
-        <w:pBdr>
-          <w:bottom w:val="single" w:sz="6" w:space="1" w:color="auto"/>
-        </w:pBdr>
-        <w:rPr>
-          <w:rFonts w:ascii="Courier New" w:hAnsi="Courier New" w:cs="Courier New"/>
-          <w:lang w:val="es-ES"/>
-        </w:rPr>
-      </w:pPr>
-      <w:r>
-        <w:rPr>
-          <w:rFonts w:ascii="Courier New" w:hAnsi="Courier New" w:cs="Courier New"/>
-          <w:lang w:val="es-ES"/>
-        </w:rPr>
-        <w:t>00 18 00 14 0A 00</w:t>
-      </w:r>
-      <w:r>
-        <w:rPr>
-          <w:rFonts w:ascii="Courier New" w:hAnsi="Courier New" w:cs="Courier New"/>
-          <w:lang w:val="es-ES"/>
-        </w:rPr>
-        <w:t xml:space="preserve"> </w:t>
-      </w:r>
-      <w:r>
-        <w:rPr>
-          <w:rFonts w:ascii="Courier New" w:hAnsi="Courier New" w:cs="Courier New"/>
-          <w:lang w:val="es-ES"/>
-        </w:rPr>
-        <w:t xml:space="preserve">00 00 00 00 18 00 14 0A 00 00 </w:t>
-      </w:r>
-    </w:p>
-    <w:p>
-      <w:pPr>
-        <w:pStyle w:val="NoSpacing"/>
-        <w:pBdr>
-          <w:bottom w:val="single" w:sz="6" w:space="1" w:color="auto"/>
-        </w:pBdr>
-        <w:rPr>
-          <w:rFonts w:ascii="Courier New" w:hAnsi="Courier New" w:cs="Courier New"/>
-          <w:lang w:val="es-ES"/>
-        </w:rPr>
-      </w:pPr>
-      <w:r>
-        <w:rPr>
-          <w:rFonts w:ascii="Courier New" w:hAnsi="Courier New" w:cs="Courier New"/>
-          <w:lang w:val="es-ES"/>
-        </w:rPr>
-        <w:t>00 01 02 03 04 05 06 07</w:t>
-      </w:r>
-      <w:r>
-        <w:rPr>
-          <w:rFonts w:ascii="Courier New" w:hAnsi="Courier New" w:cs="Courier New"/>
-          <w:lang w:val="es-ES"/>
-        </w:rPr>
-        <w:t xml:space="preserve"> </w:t>
-      </w:r>
-      <w:r>
-        <w:rPr>
-          <w:rFonts w:ascii="Courier New" w:hAnsi="Courier New" w:cs="Courier New"/>
-          <w:lang w:val="es-ES"/>
-        </w:rPr>
-        <w:t xml:space="preserve">08 09 0A 0B 0C 0D 0E 0F </w:t>
-      </w:r>
-    </w:p>
-    <w:p>
-      <w:pPr>
-        <w:pStyle w:val="NoSpacing"/>
-        <w:pBdr>
-          <w:bottom w:val="single" w:sz="6" w:space="1" w:color="auto"/>
-        </w:pBdr>
-        <w:rPr>
-          <w:rFonts w:ascii="Courier New" w:hAnsi="Courier New" w:cs="Courier New"/>
-          <w:lang w:val="es-ES"/>
-        </w:rPr>
-      </w:pPr>
-      <w:r>
-        <w:rPr>
-          <w:rFonts w:ascii="Courier New" w:hAnsi="Courier New" w:cs="Courier New"/>
-          <w:lang w:val="es-ES"/>
-        </w:rPr>
-        <w:t>10 11 12 13 14 15 16 17 18 19</w:t>
-      </w:r>
-      <w:r>
-        <w:rPr>
-          <w:rFonts w:ascii="Courier New" w:hAnsi="Courier New" w:cs="Courier New"/>
-          <w:lang w:val="es-ES"/>
-        </w:rPr>
-        <w:t xml:space="preserve"> </w:t>
-      </w:r>
-      <w:r>
-        <w:rPr>
-          <w:rFonts w:ascii="Courier New" w:hAnsi="Courier New" w:cs="Courier New"/>
-          <w:lang w:val="es-ES"/>
-        </w:rPr>
-        <w:t xml:space="preserve">1A 1B 1C 1D 1E 1F </w:t>
-      </w:r>
-    </w:p>
-    <w:p>
-      <w:pPr>
-        <w:pStyle w:val="NoSpacing"/>
-        <w:pBdr>
-          <w:bottom w:val="single" w:sz="6" w:space="1" w:color="auto"/>
-        </w:pBdr>
-        <w:rPr>
-          <w:rFonts w:ascii="Courier New" w:hAnsi="Courier New" w:cs="Courier New"/>
-          <w:lang w:val="es-ES"/>
-        </w:rPr>
-      </w:pPr>
-      <w:r>
-        <w:rPr>
-          <w:rFonts w:ascii="Courier New" w:hAnsi="Courier New" w:cs="Courier New"/>
-          <w:lang w:val="es-ES"/>
-        </w:rPr>
-        <w:t>20 21 22 23 24 25 26 27 28 29 2A 2B</w:t>
-      </w:r>
-      <w:r>
-        <w:rPr>
-          <w:rFonts w:ascii="Courier New" w:hAnsi="Courier New" w:cs="Courier New"/>
-          <w:lang w:val="es-ES"/>
-        </w:rPr>
-        <w:t xml:space="preserve"> </w:t>
-      </w:r>
-      <w:r>
-        <w:rPr>
-          <w:rFonts w:ascii="Courier New" w:hAnsi="Courier New" w:cs="Courier New"/>
-          <w:lang w:val="es-ES"/>
-        </w:rPr>
-        <w:t xml:space="preserve">2C 2D 2E 2F </w:t>
-      </w:r>
-    </w:p>
-    <w:p>
-      <w:pPr>
-        <w:pStyle w:val="NoSpacing"/>
-        <w:pBdr>
-          <w:bottom w:val="single" w:sz="6" w:space="1" w:color="auto"/>
-        </w:pBdr>
-        <w:rPr>
-          <w:rFonts w:ascii="Courier New" w:hAnsi="Courier New" w:cs="Courier New"/>
-          <w:lang w:val="es-ES"/>
-        </w:rPr>
-      </w:pPr>
-      <w:r>
-        <w:rPr>
-          <w:rFonts w:ascii="Courier New" w:hAnsi="Courier New" w:cs="Courier New"/>
-          <w:lang w:val="es-ES"/>
-        </w:rPr>
-        <w:t>30 31 32 33 34 35 36 37 38 39 3A 3B 3C 3D</w:t>
-      </w:r>
-      <w:r>
-        <w:rPr>
-          <w:rFonts w:ascii="Courier New" w:hAnsi="Courier New" w:cs="Courier New"/>
-          <w:lang w:val="es-ES"/>
-        </w:rPr>
-        <w:t xml:space="preserve"> </w:t>
-      </w:r>
-      <w:r>
-        <w:rPr>
-          <w:rFonts w:ascii="Courier New" w:hAnsi="Courier New" w:cs="Courier New"/>
-          <w:lang w:val="es-ES"/>
-        </w:rPr>
-        <w:t xml:space="preserve">3E 3F </w:t>
-      </w:r>
-    </w:p>
-    <w:p>
-      <w:pPr>
-        <w:pStyle w:val="NoSpacing"/>
-        <w:pBdr>
-          <w:bottom w:val="single" w:sz="6" w:space="1" w:color="auto"/>
-        </w:pBdr>
-        <w:rPr>
-          <w:rFonts w:ascii="Courier New" w:hAnsi="Courier New" w:cs="Courier New"/>
-          <w:lang w:val="es-ES"/>
-        </w:rPr>
-      </w:pPr>
-      <w:r>
-        <w:rPr>
-          <w:rFonts w:ascii="Courier New" w:hAnsi="Courier New" w:cs="Courier New"/>
-          <w:lang w:val="es-ES"/>
-        </w:rPr>
-        <w:t xml:space="preserve">50 72 6F 67 72 61 6D 20 00 00 00 </w:t>
-      </w:r>
-      <w:r>
-        <w:rPr>
-          <w:rFonts w:ascii="Courier New" w:hAnsi="Courier New" w:cs="Courier New"/>
-          <w:highlight w:val="magenta"/>
-          <w:lang w:val="es-ES"/>
-        </w:rPr>
-        <w:t xml:space="preserve">1A </w:t>
-      </w:r>
-      <w:r>
-        <w:rPr>
-          <w:rFonts w:ascii="Courier New" w:hAnsi="Courier New" w:cs="Courier New"/>
-          <w:highlight w:val="magenta"/>
-          <w:lang w:val="es-ES"/>
-        </w:rPr>
-        <w:t>6</w:t>
-      </w:r>
-      <w:r>
-        <w:rPr>
-          <w:rFonts w:ascii="Courier New" w:hAnsi="Courier New" w:cs="Courier New"/>
-          <w:highlight w:val="magenta"/>
-          <w:lang w:val="es-ES"/>
-        </w:rPr>
-        <w:t>3</w:t>
-      </w:r>
-      <w:r>
-        <w:rPr>
-          <w:rFonts w:ascii="Courier New" w:hAnsi="Courier New" w:cs="Courier New"/>
-          <w:lang w:val="es-ES"/>
-        </w:rPr>
-        <w:t xml:space="preserve"> F7</w:t>
-      </w:r>
-    </w:p>
-    <w:p>
-      <w:pPr>
-        <w:pStyle w:val="NoSpacing"/>
-        <w:pBdr>
-          <w:bottom w:val="single" w:sz="6" w:space="1" w:color="auto"/>
-        </w:pBdr>
-        <w:rPr>
-          <w:rFonts w:ascii="Courier New" w:hAnsi="Courier New" w:cs="Courier New"/>
-          <w:lang w:val="es-ES"/>
-        </w:rPr>
-      </w:pPr>
-    </w:p>
-    <w:p>
-      <w:pPr>
-        <w:pStyle w:val="NoSpacing"/>
-        <w:pBdr>
-          <w:bottom w:val="single" w:sz="6" w:space="1" w:color="auto"/>
-        </w:pBdr>
-        <w:rPr>
-          <w:rFonts w:ascii="Courier New" w:hAnsi="Courier New" w:cs="Courier New"/>
-          <w:lang w:val="es-ES"/>
-        </w:rPr>
-      </w:pPr>
-    </w:p>
-    <w:p>
-      <w:pPr>
-        <w:pStyle w:val="NoSpacing"/>
-        <w:pBdr>
-          <w:bottom w:val="single" w:sz="6" w:space="1" w:color="auto"/>
-        </w:pBdr>
-        <w:rPr>
-          <w:rFonts w:ascii="Courier New" w:hAnsi="Courier New" w:cs="Courier New"/>
-        </w:rPr>
-      </w:pPr>
-      <w:r>
-        <w:rPr>
-          <w:rFonts w:ascii="Courier New" w:hAnsi="Courier New" w:cs="Courier New"/>
-        </w:rPr>
-        <w:t>When I changed the c</w:t>
-      </w:r>
-      <w:r>
-        <w:rPr>
-          <w:rFonts w:ascii="Courier New" w:hAnsi="Courier New" w:cs="Courier New"/>
-        </w:rPr>
-        <w:t>hecksum to 1a62, I got a 12 reply</w:t>
-      </w:r>
-    </w:p>
-    <w:p>
-      <w:pPr>
-        <w:pStyle w:val="NoSpacing"/>
-        <w:pBdr>
-          <w:bottom w:val="single" w:sz="6" w:space="1" w:color="auto"/>
-        </w:pBdr>
-        <w:rPr>
-          <w:rFonts w:ascii="Courier New" w:hAnsi="Courier New" w:cs="Courier New"/>
-        </w:rPr>
-      </w:pPr>
-    </w:p>
-    <w:p>
-      <w:pPr>
-        <w:pStyle w:val="NoSpacing"/>
-        <w:pBdr>
-          <w:bottom w:val="single" w:sz="6" w:space="1" w:color="auto"/>
-        </w:pBdr>
-        <w:rPr>
-          <w:rFonts w:ascii="Courier New" w:hAnsi="Courier New" w:cs="Courier New"/>
-          <w:lang w:val="es-ES"/>
-        </w:rPr>
-      </w:pPr>
-      <w:r>
-        <w:rPr>
-          <w:rFonts w:ascii="Courier New" w:hAnsi="Courier New" w:cs="Courier New"/>
-          <w:lang w:val="es-ES"/>
-        </w:rPr>
-        <w:t xml:space="preserve">F0 00 01 6E 01 41 00 01 00 18 1F 06 06 00 6E 20 </w:t>
-      </w:r>
-    </w:p>
-    <w:p>
-      <w:pPr>
-        <w:pStyle w:val="NoSpacing"/>
-        <w:pBdr>
-          <w:bottom w:val="single" w:sz="6" w:space="1" w:color="auto"/>
-        </w:pBdr>
-        <w:rPr>
-          <w:rFonts w:ascii="Courier New" w:hAnsi="Courier New" w:cs="Courier New"/>
-          <w:lang w:val="es-ES"/>
-        </w:rPr>
-      </w:pPr>
-      <w:r>
-        <w:rPr>
-          <w:rFonts w:ascii="Courier New" w:hAnsi="Courier New" w:cs="Courier New"/>
-          <w:lang w:val="es-ES"/>
-        </w:rPr>
-        <w:t xml:space="preserve">02 00 00 00 00 00 18 00 14 0A 00 00 00 00 00 18 </w:t>
-      </w:r>
-    </w:p>
-    <w:p>
-      <w:pPr>
-        <w:pStyle w:val="NoSpacing"/>
-        <w:pBdr>
-          <w:bottom w:val="single" w:sz="6" w:space="1" w:color="auto"/>
-        </w:pBdr>
-        <w:rPr>
-          <w:rFonts w:ascii="Courier New" w:hAnsi="Courier New" w:cs="Courier New"/>
-          <w:lang w:val="es-ES"/>
-        </w:rPr>
-      </w:pPr>
-      <w:r>
-        <w:rPr>
-          <w:rFonts w:ascii="Courier New" w:hAnsi="Courier New" w:cs="Courier New"/>
-          <w:lang w:val="es-ES"/>
-        </w:rPr>
-        <w:t xml:space="preserve">00 14 02 00 00 00 00 00 18 00 14 0A 00 00 00 00 </w:t>
-      </w:r>
-    </w:p>
-    <w:p>
-      <w:pPr>
-        <w:pStyle w:val="NoSpacing"/>
-        <w:pBdr>
-          <w:bottom w:val="single" w:sz="6" w:space="1" w:color="auto"/>
-        </w:pBdr>
-        <w:rPr>
-          <w:rFonts w:ascii="Courier New" w:hAnsi="Courier New" w:cs="Courier New"/>
-          <w:lang w:val="es-ES"/>
-        </w:rPr>
-      </w:pPr>
-      <w:r>
-        <w:rPr>
-          <w:rFonts w:ascii="Courier New" w:hAnsi="Courier New" w:cs="Courier New"/>
-          <w:lang w:val="es-ES"/>
-        </w:rPr>
-        <w:t xml:space="preserve">00 18 00 14 0A 00 00 00 00 00 18 00 14 0A 00 00 </w:t>
-      </w:r>
-    </w:p>
-    <w:p>
-      <w:pPr>
-        <w:pStyle w:val="NoSpacing"/>
-        <w:pBdr>
-          <w:bottom w:val="single" w:sz="6" w:space="1" w:color="auto"/>
-        </w:pBdr>
-        <w:rPr>
-          <w:rFonts w:ascii="Courier New" w:hAnsi="Courier New" w:cs="Courier New"/>
-          <w:lang w:val="es-ES"/>
-        </w:rPr>
-      </w:pPr>
-      <w:r>
-        <w:rPr>
-          <w:rFonts w:ascii="Courier New" w:hAnsi="Courier New" w:cs="Courier New"/>
-          <w:lang w:val="es-ES"/>
-        </w:rPr>
-        <w:t xml:space="preserve">00 01 02 03 04 05 06 07 08 09 0A 0B 0C 0D 0E 0F </w:t>
-      </w:r>
-    </w:p>
-    <w:p>
-      <w:pPr>
-        <w:pStyle w:val="NoSpacing"/>
-        <w:pBdr>
-          <w:bottom w:val="single" w:sz="6" w:space="1" w:color="auto"/>
-        </w:pBdr>
-        <w:rPr>
-          <w:rFonts w:ascii="Courier New" w:hAnsi="Courier New" w:cs="Courier New"/>
-          <w:lang w:val="es-ES"/>
-        </w:rPr>
-      </w:pPr>
-      <w:r>
-        <w:rPr>
-          <w:rFonts w:ascii="Courier New" w:hAnsi="Courier New" w:cs="Courier New"/>
-          <w:lang w:val="es-ES"/>
-        </w:rPr>
-        <w:t xml:space="preserve">10 11 12 13 14 15 16 17 18 19 1A 1B 1C 1D 1E 1F </w:t>
-      </w:r>
-    </w:p>
-    <w:p>
-      <w:pPr>
-        <w:pStyle w:val="NoSpacing"/>
-        <w:pBdr>
-          <w:bottom w:val="single" w:sz="6" w:space="1" w:color="auto"/>
-        </w:pBdr>
-        <w:rPr>
-          <w:rFonts w:ascii="Courier New" w:hAnsi="Courier New" w:cs="Courier New"/>
-          <w:lang w:val="es-ES"/>
-        </w:rPr>
-      </w:pPr>
-      <w:r>
-        <w:rPr>
-          <w:rFonts w:ascii="Courier New" w:hAnsi="Courier New" w:cs="Courier New"/>
-          <w:lang w:val="es-ES"/>
-        </w:rPr>
-        <w:t xml:space="preserve">20 21 22 23 24 25 26 27 28 29 2A 2B 2C 2D 2E 2F </w:t>
-      </w:r>
-    </w:p>
-    <w:p>
-      <w:pPr>
-        <w:pStyle w:val="NoSpacing"/>
-        <w:pBdr>
-          <w:bottom w:val="single" w:sz="6" w:space="1" w:color="auto"/>
-        </w:pBdr>
-        <w:rPr>
-          <w:rFonts w:ascii="Courier New" w:hAnsi="Courier New" w:cs="Courier New"/>
-          <w:lang w:val="es-ES"/>
-        </w:rPr>
-      </w:pPr>
-      <w:r>
-        <w:rPr>
-          <w:rFonts w:ascii="Courier New" w:hAnsi="Courier New" w:cs="Courier New"/>
-          <w:lang w:val="es-ES"/>
-        </w:rPr>
-        <w:t xml:space="preserve">30 31 32 33 34 35 36 37 38 39 3A 3B 3C 3D 3E 3F </w:t>
-      </w:r>
-    </w:p>
-    <w:p>
-      <w:pPr>
-        <w:pStyle w:val="NoSpacing"/>
-        <w:pBdr>
-          <w:bottom w:val="single" w:sz="6" w:space="1" w:color="auto"/>
-        </w:pBdr>
-        <w:rPr>
-          <w:rFonts w:ascii="Courier New" w:hAnsi="Courier New" w:cs="Courier New"/>
-          <w:lang w:val="es-ES"/>
-        </w:rPr>
-      </w:pPr>
-      <w:r>
-        <w:rPr>
-          <w:rFonts w:ascii="Courier New" w:hAnsi="Courier New" w:cs="Courier New"/>
-          <w:lang w:val="es-ES"/>
-        </w:rPr>
-        <w:t>50 72 6F 67 72 61 6D 20 00 00 00 1A 62 F7</w:t>
-      </w:r>
-    </w:p>
-    <w:p>
-      <w:pPr>
-        <w:pStyle w:val="NoSpacing"/>
-        <w:pBdr>
-          <w:bottom w:val="single" w:sz="6" w:space="1" w:color="auto"/>
-        </w:pBdr>
-        <w:rPr>
-          <w:rFonts w:ascii="Courier New" w:hAnsi="Courier New" w:cs="Courier New"/>
-          <w:lang w:val="es-ES"/>
-        </w:rPr>
-      </w:pPr>
-    </w:p>
-    <w:p>
-      <w:pPr>
-        <w:pStyle w:val="NoSpacing"/>
-        <w:pBdr>
-          <w:bottom w:val="single" w:sz="6" w:space="1" w:color="auto"/>
-        </w:pBdr>
-        <w:rPr>
-          <w:rFonts w:ascii="Courier New" w:hAnsi="Courier New" w:cs="Courier New"/>
-          <w:lang w:val="es-ES"/>
-        </w:rPr>
-      </w:pPr>
-      <w:r>
-        <w:rPr>
-          <w:rFonts w:ascii="Courier New" w:hAnsi="Courier New" w:cs="Courier New"/>
-          <w:lang w:val="es-ES"/>
-        </w:rPr>
-        <w:lastRenderedPageBreak/>
-        <w:t>F0 00 01 6E 01 12 F7</w:t>
-      </w:r>
-    </w:p>
-    <w:p>
-      <w:pPr>
-        <w:pStyle w:val="NoSpacing"/>
-        <w:pBdr>
-          <w:bottom w:val="single" w:sz="6" w:space="1" w:color="auto"/>
-        </w:pBdr>
-        <w:rPr>
-          <w:rFonts w:ascii="Courier New" w:hAnsi="Courier New" w:cs="Courier New"/>
-          <w:lang w:val="es-ES"/>
-        </w:rPr>
-      </w:pPr>
-    </w:p>
-    <w:p>
-      <w:pPr>
-        <w:pStyle w:val="NoSpacing"/>
-        <w:pBdr>
-          <w:bottom w:val="single" w:sz="6" w:space="1" w:color="auto"/>
-        </w:pBdr>
-        <w:rPr>
-          <w:rFonts w:ascii="Courier New" w:hAnsi="Courier New" w:cs="Courier New"/>
-        </w:rPr>
-      </w:pPr>
-      <w:r>
-        <w:rPr>
-          <w:rFonts w:ascii="Courier New" w:hAnsi="Courier New" w:cs="Courier New"/>
-        </w:rPr>
-        <w:t>Now a readback check a</w:t>
-      </w:r>
-      <w:r>
-        <w:rPr>
-          <w:rFonts w:ascii="Courier New" w:hAnsi="Courier New" w:cs="Courier New"/>
-        </w:rPr>
-        <w:t xml:space="preserve">gain. </w:t>
-      </w:r>
-    </w:p>
-    <w:p>
-      <w:pPr>
-        <w:pStyle w:val="NoSpacing"/>
-        <w:pBdr>
-          <w:bottom w:val="single" w:sz="6" w:space="1" w:color="auto"/>
-        </w:pBdr>
-        <w:rPr>
-          <w:rFonts w:ascii="Courier New" w:hAnsi="Courier New" w:cs="Courier New"/>
-        </w:rPr>
-      </w:pPr>
-    </w:p>
-    <w:p>
-      <w:pPr>
-        <w:pStyle w:val="NoSpacing"/>
-        <w:pBdr>
-          <w:bottom w:val="single" w:sz="6" w:space="1" w:color="auto"/>
-        </w:pBdr>
-        <w:rPr>
-          <w:rFonts w:ascii="Courier New" w:hAnsi="Courier New" w:cs="Courier New"/>
-          <w:b/>
-          <w:sz w:val="20"/>
-          <w:szCs w:val="20"/>
-        </w:rPr>
-      </w:pPr>
-      <w:bookmarkStart w:id="0" w:name="_GoBack"/>
-      <w:r>
-        <w:rPr>
-          <w:rFonts w:ascii="Courier New" w:hAnsi="Courier New" w:cs="Courier New"/>
-          <w:b/>
-          <w:sz w:val="20"/>
-          <w:szCs w:val="20"/>
-        </w:rPr>
         <w:t>F0 00 01 6E 01   01   00 01 f7</w:t>
       </w:r>
     </w:p>
-    <w:bookmarkEnd w:id="0"/>
     <w:p>
       <w:pPr>
         <w:pStyle w:val="NoSpacing"/>
@@ -6339,27 +6272,41 @@
         <w:rPr>
           <w:rFonts w:ascii="Courier New" w:hAnsi="Courier New" w:cs="Courier New"/>
         </w:rPr>
-        <w:t>changed from 5F to FE</w:t>
-      </w:r>
-    </w:p>
-    <w:p>
-      <w:pPr>
-        <w:pStyle w:val="NoSpacing"/>
-        <w:rPr>
-          <w:rFonts w:ascii="Courier New" w:hAnsi="Courier New" w:cs="Courier New"/>
-        </w:rPr>
-      </w:pPr>
-    </w:p>
-    <w:p>
-      <w:pPr>
-        <w:pStyle w:val="NoSpacing"/>
-        <w:rPr>
-          <w:rFonts w:ascii="Courier New" w:hAnsi="Courier New" w:cs="Courier New"/>
-        </w:rPr>
-      </w:pPr>
-      <w:r>
-        <w:rPr>
-          <w:rFonts w:ascii="Courier New" w:hAnsi="Courier New" w:cs="Courier New"/>
+        <w:t xml:space="preserve">changed from 5F to </w:t>
+      </w:r>
+      <w:r>
+        <w:rPr>
+          <w:rFonts w:ascii="Courier New" w:hAnsi="Courier New" w:cs="Courier New"/>
+        </w:rPr>
+        <w:t>5</w:t>
+      </w:r>
+      <w:r>
+        <w:rPr>
+          <w:rFonts w:ascii="Courier New" w:hAnsi="Courier New" w:cs="Courier New"/>
+        </w:rPr>
+        <w:t>E</w:t>
+      </w:r>
+    </w:p>
+    <w:p>
+      <w:pPr>
+        <w:pStyle w:val="NoSpacing"/>
+        <w:rPr>
+          <w:rFonts w:ascii="Courier New" w:hAnsi="Courier New" w:cs="Courier New"/>
+        </w:rPr>
+      </w:pPr>
+    </w:p>
+    <w:p>
+      <w:pPr>
+        <w:pStyle w:val="NoSpacing"/>
+        <w:rPr>
+          <w:rFonts w:ascii="Courier New" w:hAnsi="Courier New" w:cs="Courier New"/>
+          <w:lang w:val="es-ES"/>
+        </w:rPr>
+      </w:pPr>
+      <w:r>
+        <w:rPr>
+          <w:rFonts w:ascii="Courier New" w:hAnsi="Courier New" w:cs="Courier New"/>
+          <w:lang w:val="es-ES"/>
         </w:rPr>
         <w:t>recv 0000 F0 00 01 6E 01 21 00 01 03 18 1F 06 06 00 6E 20  ...n.!........n</w:t>
       </w:r>
@@ -6375,6 +6322,7 @@
       <w:r>
         <w:rPr>
           <w:rFonts w:ascii="Courier New" w:hAnsi="Courier New" w:cs="Courier New"/>
+          <w:lang w:val="es-ES"/>
         </w:rPr>
         <w:t xml:space="preserve">     </w:t>
       </w:r>
@@ -16170,7 +16118,7 @@
 </file>
 
 <file path=word/styles.xml><?xml version="1.0" encoding="utf-8"?>
-<w:styles xmlns:mc="http://schemas.openxmlformats.org/markup-compatibility/2006" xmlns:r="http://schemas.openxmlformats.org/officeDocument/2006/relationships" xmlns:w="http://schemas.openxmlformats.org/wordprocessingml/2006/main" xmlns:w14="http://schemas.microsoft.com/office/word/2010/wordml" xmlns:w15="http://schemas.microsoft.com/office/word/2012/wordml" xmlns:w16cid="http://schemas.microsoft.com/office/word/2016/wordml/cid" xmlns:w16se="http://schemas.microsoft.com/office/word/2015/wordml/symex" mc:Ignorable="w14 w15 w16se w16cid">
+<w:styles xmlns:mc="http://schemas.openxmlformats.org/markup-compatibility/2006" xmlns:r="http://schemas.openxmlformats.org/officeDocument/2006/relationships" xmlns:w="http://schemas.openxmlformats.org/wordprocessingml/2006/main" xmlns:w14="http://schemas.microsoft.com/office/word/2010/wordml" xmlns:w15="http://schemas.microsoft.com/office/word/2012/wordml" xmlns:w16cex="http://schemas.microsoft.com/office/word/2018/wordml/cex" xmlns:w16cid="http://schemas.microsoft.com/office/word/2016/wordml/cid" xmlns:w16="http://schemas.microsoft.com/office/word/2018/wordml" xmlns:w16se="http://schemas.microsoft.com/office/word/2015/wordml/symex" mc:Ignorable="w14 w15 w16se w16cid w16 w16cex">
   <w:docDefaults>
     <w:rPrDefault>
       <w:rPr>
@@ -16186,7 +16134,7 @@
       </w:pPr>
     </w:pPrDefault>
   </w:docDefaults>
-  <w:latentStyles w:defLockedState="0" w:defUIPriority="99" w:defSemiHidden="0" w:defUnhideWhenUsed="0" w:defQFormat="0" w:count="375">
+  <w:latentStyles w:defLockedState="0" w:defUIPriority="99" w:defSemiHidden="0" w:defUnhideWhenUsed="0" w:defQFormat="0" w:count="376">
     <w:lsdException w:name="Normal" w:uiPriority="0" w:qFormat="1"/>
     <w:lsdException w:name="heading 1" w:uiPriority="9" w:qFormat="1"/>
     <w:lsdException w:name="heading 2" w:semiHidden="1" w:uiPriority="9" w:unhideWhenUsed="1" w:qFormat="1"/>
@@ -16292,7 +16240,6 @@
     <w:lsdException w:name="HTML Sample" w:semiHidden="1" w:unhideWhenUsed="1"/>
     <w:lsdException w:name="HTML Typewriter" w:semiHidden="1" w:unhideWhenUsed="1"/>
     <w:lsdException w:name="HTML Variable" w:semiHidden="1" w:unhideWhenUsed="1"/>
-    <w:lsdException w:name="Normal Table" w:semiHidden="1" w:unhideWhenUsed="1"/>
     <w:lsdException w:name="annotation subject" w:semiHidden="1" w:unhideWhenUsed="1"/>
     <w:lsdException w:name="No List" w:semiHidden="1" w:unhideWhenUsed="1"/>
     <w:lsdException w:name="Outline List 1" w:semiHidden="1" w:unhideWhenUsed="1"/>
@@ -16339,10 +16286,8 @@
     <w:lsdException w:name="Table Subtle 2" w:semiHidden="1" w:unhideWhenUsed="1"/>
     <w:lsdException w:name="Table Web 1" w:semiHidden="1" w:unhideWhenUsed="1"/>
     <w:lsdException w:name="Table Web 2" w:semiHidden="1" w:unhideWhenUsed="1"/>
-    <w:lsdException w:name="Table Web 3" w:semiHidden="1" w:unhideWhenUsed="1"/>
     <w:lsdException w:name="Balloon Text" w:semiHidden="1" w:unhideWhenUsed="1"/>
     <w:lsdException w:name="Table Grid" w:uiPriority="39"/>
-    <w:lsdException w:name="Table Theme" w:semiHidden="1" w:unhideWhenUsed="1"/>
     <w:lsdException w:name="Placeholder Text" w:semiHidden="1"/>
     <w:lsdException w:name="No Spacing" w:uiPriority="1" w:qFormat="1"/>
     <w:lsdException w:name="Light Shading" w:uiPriority="60"/>
@@ -16562,6 +16507,7 @@
     <w:lsdException w:name="Smart Hyperlink" w:semiHidden="1" w:unhideWhenUsed="1"/>
     <w:lsdException w:name="Hashtag" w:semiHidden="1" w:unhideWhenUsed="1"/>
     <w:lsdException w:name="Unresolved Mention" w:semiHidden="1" w:unhideWhenUsed="1"/>
+    <w:lsdException w:name="Smart Link" w:semiHidden="1" w:unhideWhenUsed="1"/>
   </w:latentStyles>
   <w:style w:type="paragraph" w:default="1" w:styleId="Normal">
     <w:name w:val="Normal"/>

</xml_diff>